<commit_message>
Finalizando o trabalho, tableas feitas e documentação concluida
</commit_message>
<xml_diff>
--- a/Modelagem de Sistema - SENAI/Trabalho Pratico - Ciclo de vida.docx
+++ b/Modelagem de Sistema - SENAI/Trabalho Pratico - Ciclo de vida.docx
@@ -4,6 +4,7 @@
   <w:body>
     <w:p>
       <w:pPr>
+        <w:spacing w:line="360" w:lineRule="auto"/>
         <w:jc w:val="center"/>
         <w:rPr>
           <w:rFonts w:ascii="Arial" w:hAnsi="Arial" w:cs="Arial"/>
@@ -26,6 +27,7 @@
     </w:p>
     <w:p>
       <w:pPr>
+        <w:spacing w:line="360" w:lineRule="auto"/>
         <w:jc w:val="center"/>
         <w:rPr>
           <w:rFonts w:ascii="Arial" w:hAnsi="Arial" w:cs="Arial"/>
@@ -48,6 +50,7 @@
     </w:p>
     <w:p>
       <w:pPr>
+        <w:spacing w:line="360" w:lineRule="auto"/>
         <w:jc w:val="center"/>
         <w:rPr>
           <w:rFonts w:ascii="Arial" w:hAnsi="Arial" w:cs="Arial"/>
@@ -72,6 +75,7 @@
     </w:p>
     <w:p>
       <w:pPr>
+        <w:spacing w:line="360" w:lineRule="auto"/>
         <w:jc w:val="center"/>
         <w:rPr>
           <w:rFonts w:ascii="Arial" w:hAnsi="Arial" w:cs="Arial"/>
@@ -94,6 +98,7 @@
     </w:p>
     <w:p>
       <w:pPr>
+        <w:spacing w:line="360" w:lineRule="auto"/>
         <w:jc w:val="center"/>
         <w:rPr>
           <w:rFonts w:ascii="Arial" w:hAnsi="Arial" w:cs="Arial"/>
@@ -102,6 +107,7 @@
     </w:p>
     <w:p>
       <w:pPr>
+        <w:spacing w:line="360" w:lineRule="auto"/>
         <w:jc w:val="center"/>
         <w:rPr>
           <w:rFonts w:ascii="Arial" w:hAnsi="Arial" w:cs="Arial"/>
@@ -110,6 +116,7 @@
     </w:p>
     <w:p>
       <w:pPr>
+        <w:spacing w:line="360" w:lineRule="auto"/>
         <w:jc w:val="center"/>
         <w:rPr>
           <w:rFonts w:ascii="Arial" w:hAnsi="Arial" w:cs="Arial"/>
@@ -118,6 +125,7 @@
     </w:p>
     <w:p>
       <w:pPr>
+        <w:spacing w:line="360" w:lineRule="auto"/>
         <w:jc w:val="center"/>
         <w:rPr>
           <w:rFonts w:ascii="Arial" w:hAnsi="Arial" w:cs="Arial"/>
@@ -126,6 +134,7 @@
     </w:p>
     <w:p>
       <w:pPr>
+        <w:spacing w:line="360" w:lineRule="auto"/>
         <w:jc w:val="center"/>
         <w:rPr>
           <w:rFonts w:ascii="Arial" w:hAnsi="Arial" w:cs="Arial"/>
@@ -134,6 +143,7 @@
     </w:p>
     <w:p>
       <w:pPr>
+        <w:spacing w:line="360" w:lineRule="auto"/>
         <w:jc w:val="center"/>
         <w:rPr>
           <w:rFonts w:ascii="Arial" w:hAnsi="Arial" w:cs="Arial"/>
@@ -142,6 +152,7 @@
     </w:p>
     <w:p>
       <w:pPr>
+        <w:spacing w:line="360" w:lineRule="auto"/>
         <w:jc w:val="center"/>
         <w:rPr>
           <w:rFonts w:ascii="Arial" w:hAnsi="Arial" w:cs="Arial"/>
@@ -150,6 +161,7 @@
     </w:p>
     <w:p>
       <w:pPr>
+        <w:spacing w:line="360" w:lineRule="auto"/>
         <w:jc w:val="center"/>
         <w:rPr>
           <w:rFonts w:ascii="Arial" w:hAnsi="Arial" w:cs="Arial"/>
@@ -158,6 +170,7 @@
     </w:p>
     <w:p>
       <w:pPr>
+        <w:spacing w:line="360" w:lineRule="auto"/>
         <w:jc w:val="center"/>
         <w:rPr>
           <w:rFonts w:ascii="Arial" w:hAnsi="Arial" w:cs="Arial"/>
@@ -166,6 +179,7 @@
     </w:p>
     <w:p>
       <w:pPr>
+        <w:spacing w:line="360" w:lineRule="auto"/>
         <w:jc w:val="center"/>
         <w:rPr>
           <w:rFonts w:ascii="Arial" w:hAnsi="Arial" w:cs="Arial"/>
@@ -218,6 +232,7 @@
     </w:p>
     <w:p>
       <w:pPr>
+        <w:spacing w:line="360" w:lineRule="auto"/>
         <w:jc w:val="center"/>
         <w:rPr>
           <w:rFonts w:ascii="Arial" w:hAnsi="Arial" w:cs="Arial"/>
@@ -235,7 +250,7 @@
           <w:sz w:val="28"/>
           <w:szCs w:val="28"/>
         </w:rPr>
-        <w:t xml:space="preserve">(Software escolhido: </w:t>
+        <w:t>(Software escolhido:</w:t>
       </w:r>
       <w:r>
         <w:rPr>
@@ -244,9 +259,8 @@
           <w:bCs/>
           <w:sz w:val="28"/>
           <w:szCs w:val="28"/>
-          <w:u w:val="single"/>
-        </w:rPr>
-        <w:t>Mercado Livre</w:t>
+        </w:rPr>
+        <w:t xml:space="preserve"> Hipotético – Sistema de gerenciamento de estoque</w:t>
       </w:r>
       <w:r>
         <w:rPr>
@@ -256,21 +270,22 @@
           <w:sz w:val="28"/>
           <w:szCs w:val="28"/>
         </w:rPr>
-        <w:t>)</w:t>
-      </w:r>
-    </w:p>
-    <w:p>
-      <w:pPr>
-        <w:jc w:val="center"/>
+        <w:t xml:space="preserve"> de Hardware</w:t>
+      </w:r>
+      <w:r>
         <w:rPr>
           <w:rFonts w:ascii="Arial" w:hAnsi="Arial" w:cs="Arial"/>
           <w:b/>
           <w:bCs/>
-        </w:rPr>
-      </w:pPr>
-    </w:p>
-    <w:p>
-      <w:pPr>
+          <w:sz w:val="28"/>
+          <w:szCs w:val="28"/>
+        </w:rPr>
+        <w:t>)</w:t>
+      </w:r>
+    </w:p>
+    <w:p>
+      <w:pPr>
+        <w:spacing w:line="360" w:lineRule="auto"/>
         <w:jc w:val="center"/>
         <w:rPr>
           <w:rFonts w:ascii="Arial" w:hAnsi="Arial" w:cs="Arial"/>
@@ -281,6 +296,7 @@
     </w:p>
     <w:p>
       <w:pPr>
+        <w:spacing w:line="360" w:lineRule="auto"/>
         <w:jc w:val="center"/>
         <w:rPr>
           <w:rFonts w:ascii="Arial" w:hAnsi="Arial" w:cs="Arial"/>
@@ -291,6 +307,7 @@
     </w:p>
     <w:p>
       <w:pPr>
+        <w:spacing w:line="360" w:lineRule="auto"/>
         <w:jc w:val="center"/>
         <w:rPr>
           <w:rFonts w:ascii="Arial" w:hAnsi="Arial" w:cs="Arial"/>
@@ -301,7 +318,7 @@
     </w:p>
     <w:p>
       <w:pPr>
-        <w:jc w:val="center"/>
+        <w:spacing w:line="360" w:lineRule="auto"/>
         <w:rPr>
           <w:rFonts w:ascii="Arial" w:hAnsi="Arial" w:cs="Arial"/>
           <w:b/>
@@ -311,7 +328,7 @@
     </w:p>
     <w:p>
       <w:pPr>
-        <w:jc w:val="center"/>
+        <w:spacing w:line="360" w:lineRule="auto"/>
         <w:rPr>
           <w:rFonts w:ascii="Arial" w:hAnsi="Arial" w:cs="Arial"/>
           <w:b/>
@@ -321,9 +338,21 @@
     </w:p>
     <w:p>
       <w:pPr>
+        <w:spacing w:line="360" w:lineRule="auto"/>
         <w:jc w:val="center"/>
         <w:rPr>
           <w:rFonts w:ascii="Arial" w:hAnsi="Arial" w:cs="Arial"/>
+          <w:b/>
+          <w:bCs/>
+        </w:rPr>
+      </w:pPr>
+    </w:p>
+    <w:p>
+      <w:pPr>
+        <w:spacing w:line="360" w:lineRule="auto"/>
+        <w:jc w:val="center"/>
+        <w:rPr>
+          <w:rFonts w:ascii="Arial" w:hAnsi="Arial" w:cs="Arial"/>
         </w:rPr>
       </w:pPr>
       <w:r>
@@ -335,6 +364,7 @@
     </w:p>
     <w:p>
       <w:pPr>
+        <w:spacing w:line="360" w:lineRule="auto"/>
         <w:jc w:val="center"/>
         <w:rPr>
           <w:rFonts w:ascii="Arial" w:hAnsi="Arial" w:cs="Arial"/>
@@ -347,7 +377,2105 @@
         <w:t>SESI SENAI</w:t>
       </w:r>
     </w:p>
+    <w:p>
+      <w:pPr>
+        <w:spacing w:line="360" w:lineRule="auto"/>
+        <w:ind w:firstLine="708"/>
+        <w:jc w:val="both"/>
+        <w:rPr>
+          <w:rFonts w:ascii="Arial" w:hAnsi="Arial" w:cs="Arial"/>
+        </w:rPr>
+      </w:pPr>
+      <w:r>
+        <w:rPr>
+          <w:rFonts w:ascii="Arial" w:hAnsi="Arial" w:cs="Arial"/>
+        </w:rPr>
+        <w:lastRenderedPageBreak/>
+        <w:t>Para início, eu quero escrever um pouco sobre a situação. Eu escolhi fazer o ciclo de vida de um software genérico de gerenciamento de estoque</w:t>
+      </w:r>
+      <w:r>
+        <w:rPr>
+          <w:rFonts w:ascii="Arial" w:hAnsi="Arial" w:cs="Arial"/>
+        </w:rPr>
+        <w:t xml:space="preserve"> de hardware</w:t>
+      </w:r>
+      <w:r>
+        <w:rPr>
+          <w:rFonts w:ascii="Arial" w:hAnsi="Arial" w:cs="Arial"/>
+        </w:rPr>
+        <w:t xml:space="preserve">, ou seja, o cliente quer armazenar </w:t>
+      </w:r>
+      <w:r>
+        <w:rPr>
+          <w:rFonts w:ascii="Arial" w:hAnsi="Arial" w:cs="Arial"/>
+        </w:rPr>
+        <w:t>hardwares em sua loja</w:t>
+      </w:r>
+      <w:r>
+        <w:rPr>
+          <w:rFonts w:ascii="Arial" w:hAnsi="Arial" w:cs="Arial"/>
+        </w:rPr>
+        <w:t xml:space="preserve"> e eu farei com que isso aconteça, além de descrever o ciclo de vida deste programa, sua construção, processamento e etc.</w:t>
+      </w:r>
+    </w:p>
+    <w:p>
+      <w:pPr>
+        <w:spacing w:line="360" w:lineRule="auto"/>
+        <w:ind w:firstLine="708"/>
+        <w:jc w:val="both"/>
+        <w:rPr>
+          <w:rFonts w:ascii="Arial" w:hAnsi="Arial" w:cs="Arial"/>
+        </w:rPr>
+      </w:pPr>
+      <w:r>
+        <w:rPr>
+          <w:rFonts w:ascii="Arial" w:hAnsi="Arial" w:cs="Arial"/>
+        </w:rPr>
+        <w:t>Sem mais enrolações, vamos começar!</w:t>
+      </w:r>
+    </w:p>
+    <w:p>
+      <w:pPr>
+        <w:spacing w:line="360" w:lineRule="auto"/>
+        <w:ind w:firstLine="708"/>
+        <w:jc w:val="both"/>
+        <w:rPr>
+          <w:rFonts w:ascii="Arial" w:hAnsi="Arial" w:cs="Arial"/>
+          <w:i/>
+          <w:iCs/>
+        </w:rPr>
+      </w:pPr>
+      <w:r>
+        <w:rPr>
+          <w:rFonts w:ascii="Arial" w:hAnsi="Arial" w:cs="Arial"/>
+          <w:i/>
+          <w:iCs/>
+        </w:rPr>
+        <w:t>Att. Kaio Mazza</w:t>
+      </w:r>
+    </w:p>
+    <w:p>
+      <w:pPr>
+        <w:pStyle w:val="PargrafodaLista"/>
+        <w:numPr>
+          <w:ilvl w:val="0"/>
+          <w:numId w:val="2"/>
+        </w:numPr>
+        <w:spacing w:line="360" w:lineRule="auto"/>
+        <w:jc w:val="both"/>
+        <w:rPr>
+          <w:rFonts w:ascii="Arial" w:hAnsi="Arial" w:cs="Arial"/>
+          <w:b/>
+          <w:bCs/>
+        </w:rPr>
+      </w:pPr>
+      <w:r>
+        <w:rPr>
+          <w:rFonts w:ascii="Arial" w:hAnsi="Arial" w:cs="Arial"/>
+          <w:b/>
+          <w:bCs/>
+        </w:rPr>
+        <w:t>Escolha de um Modelo de Ciclo de Vida:</w:t>
+      </w:r>
+    </w:p>
+    <w:p>
+      <w:pPr>
+        <w:spacing w:line="360" w:lineRule="auto"/>
+        <w:ind w:left="708" w:firstLine="708"/>
+        <w:jc w:val="both"/>
+        <w:rPr>
+          <w:rFonts w:ascii="Arial" w:hAnsi="Arial" w:cs="Arial"/>
+        </w:rPr>
+      </w:pPr>
+      <w:r>
+        <w:rPr>
+          <w:rFonts w:ascii="Arial" w:hAnsi="Arial" w:cs="Arial"/>
+        </w:rPr>
+        <w:t>Bem, para este programa de Gerenciamento de Estoque</w:t>
+      </w:r>
+      <w:r>
+        <w:rPr>
+          <w:rFonts w:ascii="Arial" w:hAnsi="Arial" w:cs="Arial"/>
+        </w:rPr>
+        <w:t xml:space="preserve"> de Hardware, decidi usar o Ciclo de Vida “Incremental”. Isso porque, nós temos que definir uma base muito sólida de como o cliente deseja o software para sua loja, para que não percamos tempo no futuro. E sempre que necessário, voltemos a certos processos para assim prosseguir. </w:t>
+      </w:r>
+    </w:p>
+    <w:p>
+      <w:pPr>
+        <w:spacing w:line="360" w:lineRule="auto"/>
+        <w:ind w:left="708" w:firstLine="708"/>
+        <w:jc w:val="both"/>
+        <w:rPr>
+          <w:rFonts w:ascii="Arial" w:hAnsi="Arial" w:cs="Arial"/>
+        </w:rPr>
+      </w:pPr>
+      <w:r>
+        <w:rPr>
+          <w:rFonts w:ascii="Arial" w:hAnsi="Arial" w:cs="Arial"/>
+        </w:rPr>
+        <w:t xml:space="preserve">Então para mim, este seria o melhor </w:t>
+      </w:r>
+      <w:r>
+        <w:rPr>
+          <w:rFonts w:ascii="Arial" w:hAnsi="Arial" w:cs="Arial"/>
+        </w:rPr>
+        <w:t>ciclo de vida para este</w:t>
+      </w:r>
+      <w:r>
+        <w:rPr>
+          <w:rFonts w:ascii="Arial" w:hAnsi="Arial" w:cs="Arial"/>
+        </w:rPr>
+        <w:t xml:space="preserve"> Software.</w:t>
+      </w:r>
+    </w:p>
+    <w:p>
+      <w:pPr>
+        <w:spacing w:line="360" w:lineRule="auto"/>
+        <w:jc w:val="both"/>
+        <w:rPr>
+          <w:rFonts w:ascii="Arial" w:hAnsi="Arial" w:cs="Arial"/>
+        </w:rPr>
+      </w:pPr>
+    </w:p>
+    <w:p>
+      <w:pPr>
+        <w:pStyle w:val="PargrafodaLista"/>
+        <w:numPr>
+          <w:ilvl w:val="0"/>
+          <w:numId w:val="2"/>
+        </w:numPr>
+        <w:spacing w:line="360" w:lineRule="auto"/>
+        <w:jc w:val="both"/>
+        <w:rPr>
+          <w:rFonts w:ascii="Arial" w:hAnsi="Arial" w:cs="Arial"/>
+          <w:b/>
+          <w:bCs/>
+        </w:rPr>
+      </w:pPr>
+      <w:r>
+        <w:rPr>
+          <w:rFonts w:ascii="Arial" w:hAnsi="Arial" w:cs="Arial"/>
+          <w:b/>
+          <w:bCs/>
+        </w:rPr>
+        <w:t>Planejamento do Projeto:</w:t>
+      </w:r>
+    </w:p>
+    <w:p>
+      <w:pPr>
+        <w:spacing w:line="360" w:lineRule="auto"/>
+        <w:ind w:left="708" w:firstLine="708"/>
+        <w:jc w:val="both"/>
+        <w:rPr>
+          <w:rFonts w:ascii="Arial" w:hAnsi="Arial" w:cs="Arial"/>
+        </w:rPr>
+      </w:pPr>
+      <w:r>
+        <w:rPr>
+          <w:rFonts w:ascii="Arial" w:hAnsi="Arial" w:cs="Arial"/>
+        </w:rPr>
+        <w:t>De primeira mão, definimos a base do projeto, para que não haja erro. Avaliamos a prioridade do projeto e o quanto ou quem necessitaríamos.</w:t>
+      </w:r>
+    </w:p>
+    <w:tbl>
+      <w:tblPr>
+        <w:tblW w:w="8680" w:type="dxa"/>
+        <w:tblCellMar>
+          <w:left w:w="70" w:type="dxa"/>
+          <w:right w:w="70" w:type="dxa"/>
+        </w:tblCellMar>
+        <w:tblLook w:val="04A0" w:firstRow="1" w:lastRow="0" w:firstColumn="1" w:lastColumn="0" w:noHBand="0" w:noVBand="1"/>
+      </w:tblPr>
+      <w:tblGrid>
+        <w:gridCol w:w="3900"/>
+        <w:gridCol w:w="1920"/>
+        <w:gridCol w:w="2860"/>
+      </w:tblGrid>
+      <w:tr>
+        <w:trPr>
+          <w:trHeight w:val="375"/>
+        </w:trPr>
+        <w:tc>
+          <w:tcPr>
+            <w:tcW w:w="8680" w:type="dxa"/>
+            <w:gridSpan w:val="3"/>
+            <w:tcBorders>
+              <w:top w:val="single" w:sz="4" w:space="0" w:color="auto"/>
+              <w:left w:val="single" w:sz="4" w:space="0" w:color="auto"/>
+              <w:bottom w:val="single" w:sz="4" w:space="0" w:color="auto"/>
+              <w:right w:val="single" w:sz="4" w:space="0" w:color="auto"/>
+            </w:tcBorders>
+            <w:shd w:val="clear" w:color="000000" w:fill="C9C9C9"/>
+            <w:noWrap/>
+            <w:vAlign w:val="bottom"/>
+            <w:hideMark/>
+          </w:tcPr>
+          <w:p>
+            <w:pPr>
+              <w:spacing w:after="0" w:line="240" w:lineRule="auto"/>
+              <w:jc w:val="center"/>
+              <w:rPr>
+                <w:rFonts w:ascii="Calibri" w:eastAsia="Times New Roman" w:hAnsi="Calibri" w:cs="Calibri"/>
+                <w:b/>
+                <w:bCs/>
+                <w:color w:val="000000"/>
+                <w:kern w:val="0"/>
+                <w:sz w:val="28"/>
+                <w:szCs w:val="28"/>
+                <w:lang w:eastAsia="pt-BR"/>
+                <w14:ligatures w14:val="none"/>
+              </w:rPr>
+            </w:pPr>
+            <w:r>
+              <w:rPr>
+                <w:rFonts w:ascii="Calibri" w:eastAsia="Times New Roman" w:hAnsi="Calibri" w:cs="Calibri"/>
+                <w:b/>
+                <w:bCs/>
+                <w:color w:val="000000"/>
+                <w:kern w:val="0"/>
+                <w:sz w:val="28"/>
+                <w:szCs w:val="28"/>
+                <w:lang w:eastAsia="pt-BR"/>
+                <w14:ligatures w14:val="none"/>
+              </w:rPr>
+              <w:t>Levantamento de requisitos - Base do software</w:t>
+            </w:r>
+          </w:p>
+        </w:tc>
+      </w:tr>
+      <w:tr>
+        <w:trPr>
+          <w:trHeight w:val="480"/>
+        </w:trPr>
+        <w:tc>
+          <w:tcPr>
+            <w:tcW w:w="3900" w:type="dxa"/>
+            <w:tcBorders>
+              <w:top w:val="nil"/>
+              <w:left w:val="single" w:sz="4" w:space="0" w:color="auto"/>
+              <w:bottom w:val="single" w:sz="4" w:space="0" w:color="auto"/>
+              <w:right w:val="single" w:sz="4" w:space="0" w:color="auto"/>
+            </w:tcBorders>
+            <w:shd w:val="clear" w:color="000000" w:fill="C9C9C9"/>
+            <w:vAlign w:val="center"/>
+            <w:hideMark/>
+          </w:tcPr>
+          <w:p>
+            <w:pPr>
+              <w:spacing w:after="0" w:line="240" w:lineRule="auto"/>
+              <w:jc w:val="center"/>
+              <w:rPr>
+                <w:rFonts w:ascii="Calibri" w:eastAsia="Times New Roman" w:hAnsi="Calibri" w:cs="Calibri"/>
+                <w:b/>
+                <w:bCs/>
+                <w:color w:val="000000"/>
+                <w:kern w:val="0"/>
+                <w:sz w:val="22"/>
+                <w:szCs w:val="22"/>
+                <w:lang w:eastAsia="pt-BR"/>
+                <w14:ligatures w14:val="none"/>
+              </w:rPr>
+            </w:pPr>
+            <w:r>
+              <w:rPr>
+                <w:rFonts w:ascii="Calibri" w:eastAsia="Times New Roman" w:hAnsi="Calibri" w:cs="Calibri"/>
+                <w:b/>
+                <w:bCs/>
+                <w:color w:val="000000"/>
+                <w:kern w:val="0"/>
+                <w:sz w:val="22"/>
+                <w:szCs w:val="22"/>
+                <w:lang w:eastAsia="pt-BR"/>
+                <w14:ligatures w14:val="none"/>
+              </w:rPr>
+              <w:t>Parte do projeto</w:t>
+            </w:r>
+          </w:p>
+        </w:tc>
+        <w:tc>
+          <w:tcPr>
+            <w:tcW w:w="1920" w:type="dxa"/>
+            <w:tcBorders>
+              <w:top w:val="nil"/>
+              <w:left w:val="nil"/>
+              <w:bottom w:val="single" w:sz="4" w:space="0" w:color="auto"/>
+              <w:right w:val="single" w:sz="4" w:space="0" w:color="auto"/>
+            </w:tcBorders>
+            <w:shd w:val="clear" w:color="000000" w:fill="C9C9C9"/>
+            <w:vAlign w:val="center"/>
+            <w:hideMark/>
+          </w:tcPr>
+          <w:p>
+            <w:pPr>
+              <w:spacing w:after="0" w:line="240" w:lineRule="auto"/>
+              <w:jc w:val="center"/>
+              <w:rPr>
+                <w:rFonts w:ascii="Calibri" w:eastAsia="Times New Roman" w:hAnsi="Calibri" w:cs="Calibri"/>
+                <w:b/>
+                <w:bCs/>
+                <w:color w:val="000000"/>
+                <w:kern w:val="0"/>
+                <w:sz w:val="22"/>
+                <w:szCs w:val="22"/>
+                <w:lang w:eastAsia="pt-BR"/>
+                <w14:ligatures w14:val="none"/>
+              </w:rPr>
+            </w:pPr>
+            <w:r>
+              <w:rPr>
+                <w:rFonts w:ascii="Calibri" w:eastAsia="Times New Roman" w:hAnsi="Calibri" w:cs="Calibri"/>
+                <w:b/>
+                <w:bCs/>
+                <w:color w:val="000000"/>
+                <w:kern w:val="0"/>
+                <w:sz w:val="22"/>
+                <w:szCs w:val="22"/>
+                <w:lang w:eastAsia="pt-BR"/>
+                <w14:ligatures w14:val="none"/>
+              </w:rPr>
+              <w:t>Prioridade</w:t>
+            </w:r>
+          </w:p>
+        </w:tc>
+        <w:tc>
+          <w:tcPr>
+            <w:tcW w:w="2860" w:type="dxa"/>
+            <w:tcBorders>
+              <w:top w:val="nil"/>
+              <w:left w:val="nil"/>
+              <w:bottom w:val="single" w:sz="4" w:space="0" w:color="auto"/>
+              <w:right w:val="single" w:sz="4" w:space="0" w:color="auto"/>
+            </w:tcBorders>
+            <w:shd w:val="clear" w:color="000000" w:fill="C9C9C9"/>
+            <w:vAlign w:val="center"/>
+            <w:hideMark/>
+          </w:tcPr>
+          <w:p>
+            <w:pPr>
+              <w:spacing w:after="0" w:line="240" w:lineRule="auto"/>
+              <w:jc w:val="center"/>
+              <w:rPr>
+                <w:rFonts w:ascii="Calibri" w:eastAsia="Times New Roman" w:hAnsi="Calibri" w:cs="Calibri"/>
+                <w:b/>
+                <w:bCs/>
+                <w:color w:val="000000"/>
+                <w:kern w:val="0"/>
+                <w:sz w:val="22"/>
+                <w:szCs w:val="22"/>
+                <w:lang w:eastAsia="pt-BR"/>
+                <w14:ligatures w14:val="none"/>
+              </w:rPr>
+            </w:pPr>
+            <w:r>
+              <w:rPr>
+                <w:rFonts w:ascii="Calibri" w:eastAsia="Times New Roman" w:hAnsi="Calibri" w:cs="Calibri"/>
+                <w:b/>
+                <w:bCs/>
+                <w:color w:val="000000"/>
+                <w:kern w:val="0"/>
+                <w:sz w:val="22"/>
+                <w:szCs w:val="22"/>
+                <w:lang w:eastAsia="pt-BR"/>
+                <w14:ligatures w14:val="none"/>
+              </w:rPr>
+              <w:t>Entrega prevista (Tempo)</w:t>
+            </w:r>
+          </w:p>
+        </w:tc>
+      </w:tr>
+      <w:tr>
+        <w:trPr>
+          <w:trHeight w:val="870"/>
+        </w:trPr>
+        <w:tc>
+          <w:tcPr>
+            <w:tcW w:w="3900" w:type="dxa"/>
+            <w:tcBorders>
+              <w:top w:val="nil"/>
+              <w:left w:val="single" w:sz="4" w:space="0" w:color="auto"/>
+              <w:bottom w:val="single" w:sz="4" w:space="0" w:color="auto"/>
+              <w:right w:val="single" w:sz="4" w:space="0" w:color="auto"/>
+            </w:tcBorders>
+            <w:shd w:val="clear" w:color="auto" w:fill="auto"/>
+            <w:vAlign w:val="center"/>
+            <w:hideMark/>
+          </w:tcPr>
+          <w:p>
+            <w:pPr>
+              <w:spacing w:after="0" w:line="240" w:lineRule="auto"/>
+              <w:jc w:val="center"/>
+              <w:rPr>
+                <w:rFonts w:ascii="Calibri" w:eastAsia="Times New Roman" w:hAnsi="Calibri" w:cs="Calibri"/>
+                <w:color w:val="000000"/>
+                <w:kern w:val="0"/>
+                <w:sz w:val="22"/>
+                <w:szCs w:val="22"/>
+                <w:lang w:eastAsia="pt-BR"/>
+                <w14:ligatures w14:val="none"/>
+              </w:rPr>
+            </w:pPr>
+            <w:r>
+              <w:rPr>
+                <w:rFonts w:ascii="Calibri" w:eastAsia="Times New Roman" w:hAnsi="Calibri" w:cs="Calibri"/>
+                <w:color w:val="000000"/>
+                <w:kern w:val="0"/>
+                <w:sz w:val="22"/>
+                <w:szCs w:val="22"/>
+                <w:lang w:eastAsia="pt-BR"/>
+                <w14:ligatures w14:val="none"/>
+              </w:rPr>
+              <w:t>Definindo requisitos conforme o pedido do cliente e interpretação interna</w:t>
+            </w:r>
+          </w:p>
+        </w:tc>
+        <w:tc>
+          <w:tcPr>
+            <w:tcW w:w="1920" w:type="dxa"/>
+            <w:tcBorders>
+              <w:top w:val="nil"/>
+              <w:left w:val="nil"/>
+              <w:bottom w:val="single" w:sz="4" w:space="0" w:color="auto"/>
+              <w:right w:val="single" w:sz="4" w:space="0" w:color="auto"/>
+            </w:tcBorders>
+            <w:shd w:val="clear" w:color="auto" w:fill="auto"/>
+            <w:vAlign w:val="center"/>
+            <w:hideMark/>
+          </w:tcPr>
+          <w:p>
+            <w:pPr>
+              <w:spacing w:after="0" w:line="240" w:lineRule="auto"/>
+              <w:jc w:val="center"/>
+              <w:rPr>
+                <w:rFonts w:ascii="Calibri" w:eastAsia="Times New Roman" w:hAnsi="Calibri" w:cs="Calibri"/>
+                <w:color w:val="000000"/>
+                <w:kern w:val="0"/>
+                <w:sz w:val="22"/>
+                <w:szCs w:val="22"/>
+                <w:lang w:eastAsia="pt-BR"/>
+                <w14:ligatures w14:val="none"/>
+              </w:rPr>
+            </w:pPr>
+            <w:r>
+              <w:rPr>
+                <w:rFonts w:ascii="Calibri" w:eastAsia="Times New Roman" w:hAnsi="Calibri" w:cs="Calibri"/>
+                <w:color w:val="000000"/>
+                <w:kern w:val="0"/>
+                <w:sz w:val="22"/>
+                <w:szCs w:val="22"/>
+                <w:lang w:eastAsia="pt-BR"/>
+                <w14:ligatures w14:val="none"/>
+              </w:rPr>
+              <w:t>Alta</w:t>
+            </w:r>
+          </w:p>
+        </w:tc>
+        <w:tc>
+          <w:tcPr>
+            <w:tcW w:w="2860" w:type="dxa"/>
+            <w:tcBorders>
+              <w:top w:val="nil"/>
+              <w:left w:val="nil"/>
+              <w:bottom w:val="single" w:sz="4" w:space="0" w:color="auto"/>
+              <w:right w:val="single" w:sz="4" w:space="0" w:color="auto"/>
+            </w:tcBorders>
+            <w:shd w:val="clear" w:color="auto" w:fill="auto"/>
+            <w:vAlign w:val="center"/>
+            <w:hideMark/>
+          </w:tcPr>
+          <w:p>
+            <w:pPr>
+              <w:spacing w:after="0" w:line="240" w:lineRule="auto"/>
+              <w:jc w:val="center"/>
+              <w:rPr>
+                <w:rFonts w:ascii="Calibri" w:eastAsia="Times New Roman" w:hAnsi="Calibri" w:cs="Calibri"/>
+                <w:color w:val="000000"/>
+                <w:kern w:val="0"/>
+                <w:sz w:val="22"/>
+                <w:szCs w:val="22"/>
+                <w:lang w:eastAsia="pt-BR"/>
+                <w14:ligatures w14:val="none"/>
+              </w:rPr>
+            </w:pPr>
+            <w:r>
+              <w:rPr>
+                <w:rFonts w:ascii="Calibri" w:eastAsia="Times New Roman" w:hAnsi="Calibri" w:cs="Calibri"/>
+                <w:color w:val="000000"/>
+                <w:kern w:val="0"/>
+                <w:sz w:val="22"/>
+                <w:szCs w:val="22"/>
+                <w:lang w:eastAsia="pt-BR"/>
+                <w14:ligatures w14:val="none"/>
+              </w:rPr>
+              <w:t>Entre 3 - 4 semanas</w:t>
+            </w:r>
+          </w:p>
+        </w:tc>
+      </w:tr>
+      <w:tr>
+        <w:trPr>
+          <w:trHeight w:val="1140"/>
+        </w:trPr>
+        <w:tc>
+          <w:tcPr>
+            <w:tcW w:w="3900" w:type="dxa"/>
+            <w:tcBorders>
+              <w:top w:val="nil"/>
+              <w:left w:val="single" w:sz="4" w:space="0" w:color="auto"/>
+              <w:bottom w:val="single" w:sz="4" w:space="0" w:color="auto"/>
+              <w:right w:val="single" w:sz="4" w:space="0" w:color="auto"/>
+            </w:tcBorders>
+            <w:shd w:val="clear" w:color="auto" w:fill="auto"/>
+            <w:vAlign w:val="center"/>
+            <w:hideMark/>
+          </w:tcPr>
+          <w:p>
+            <w:pPr>
+              <w:spacing w:after="0" w:line="240" w:lineRule="auto"/>
+              <w:jc w:val="center"/>
+              <w:rPr>
+                <w:rFonts w:ascii="Calibri" w:eastAsia="Times New Roman" w:hAnsi="Calibri" w:cs="Calibri"/>
+                <w:color w:val="000000"/>
+                <w:kern w:val="0"/>
+                <w:sz w:val="22"/>
+                <w:szCs w:val="22"/>
+                <w:lang w:eastAsia="pt-BR"/>
+                <w14:ligatures w14:val="none"/>
+              </w:rPr>
+            </w:pPr>
+            <w:r>
+              <w:rPr>
+                <w:rFonts w:ascii="Calibri" w:eastAsia="Times New Roman" w:hAnsi="Calibri" w:cs="Calibri"/>
+                <w:color w:val="000000"/>
+                <w:kern w:val="0"/>
+                <w:sz w:val="22"/>
+                <w:szCs w:val="22"/>
+                <w:lang w:eastAsia="pt-BR"/>
+                <w14:ligatures w14:val="none"/>
+              </w:rPr>
+              <w:t>Definir tipo de banco de dados, linguagem de programação para desde já organizamos nossos programadores</w:t>
+            </w:r>
+          </w:p>
+        </w:tc>
+        <w:tc>
+          <w:tcPr>
+            <w:tcW w:w="1920" w:type="dxa"/>
+            <w:tcBorders>
+              <w:top w:val="nil"/>
+              <w:left w:val="nil"/>
+              <w:bottom w:val="single" w:sz="4" w:space="0" w:color="auto"/>
+              <w:right w:val="single" w:sz="4" w:space="0" w:color="auto"/>
+            </w:tcBorders>
+            <w:shd w:val="clear" w:color="auto" w:fill="auto"/>
+            <w:vAlign w:val="center"/>
+            <w:hideMark/>
+          </w:tcPr>
+          <w:p>
+            <w:pPr>
+              <w:spacing w:after="0" w:line="240" w:lineRule="auto"/>
+              <w:jc w:val="center"/>
+              <w:rPr>
+                <w:rFonts w:ascii="Calibri" w:eastAsia="Times New Roman" w:hAnsi="Calibri" w:cs="Calibri"/>
+                <w:color w:val="000000"/>
+                <w:kern w:val="0"/>
+                <w:sz w:val="22"/>
+                <w:szCs w:val="22"/>
+                <w:lang w:eastAsia="pt-BR"/>
+                <w14:ligatures w14:val="none"/>
+              </w:rPr>
+            </w:pPr>
+            <w:r>
+              <w:rPr>
+                <w:rFonts w:ascii="Calibri" w:eastAsia="Times New Roman" w:hAnsi="Calibri" w:cs="Calibri"/>
+                <w:color w:val="000000"/>
+                <w:kern w:val="0"/>
+                <w:sz w:val="22"/>
+                <w:szCs w:val="22"/>
+                <w:lang w:eastAsia="pt-BR"/>
+                <w14:ligatures w14:val="none"/>
+              </w:rPr>
+              <w:t>Alta</w:t>
+            </w:r>
+          </w:p>
+        </w:tc>
+        <w:tc>
+          <w:tcPr>
+            <w:tcW w:w="2860" w:type="dxa"/>
+            <w:tcBorders>
+              <w:top w:val="nil"/>
+              <w:left w:val="nil"/>
+              <w:bottom w:val="single" w:sz="4" w:space="0" w:color="auto"/>
+              <w:right w:val="single" w:sz="4" w:space="0" w:color="auto"/>
+            </w:tcBorders>
+            <w:shd w:val="clear" w:color="auto" w:fill="auto"/>
+            <w:vAlign w:val="center"/>
+            <w:hideMark/>
+          </w:tcPr>
+          <w:p>
+            <w:pPr>
+              <w:spacing w:after="0" w:line="240" w:lineRule="auto"/>
+              <w:jc w:val="center"/>
+              <w:rPr>
+                <w:rFonts w:ascii="Calibri" w:eastAsia="Times New Roman" w:hAnsi="Calibri" w:cs="Calibri"/>
+                <w:color w:val="000000"/>
+                <w:kern w:val="0"/>
+                <w:sz w:val="22"/>
+                <w:szCs w:val="22"/>
+                <w:lang w:eastAsia="pt-BR"/>
+                <w14:ligatures w14:val="none"/>
+              </w:rPr>
+            </w:pPr>
+            <w:r>
+              <w:rPr>
+                <w:rFonts w:ascii="Calibri" w:eastAsia="Times New Roman" w:hAnsi="Calibri" w:cs="Calibri"/>
+                <w:color w:val="000000"/>
+                <w:kern w:val="0"/>
+                <w:sz w:val="22"/>
+                <w:szCs w:val="22"/>
+                <w:lang w:eastAsia="pt-BR"/>
+                <w14:ligatures w14:val="none"/>
+              </w:rPr>
+              <w:t>Entre 1 - 2 semanas</w:t>
+            </w:r>
+          </w:p>
+        </w:tc>
+      </w:tr>
+      <w:tr>
+        <w:trPr>
+          <w:trHeight w:val="795"/>
+        </w:trPr>
+        <w:tc>
+          <w:tcPr>
+            <w:tcW w:w="3900" w:type="dxa"/>
+            <w:tcBorders>
+              <w:top w:val="nil"/>
+              <w:left w:val="single" w:sz="4" w:space="0" w:color="auto"/>
+              <w:bottom w:val="single" w:sz="4" w:space="0" w:color="auto"/>
+              <w:right w:val="single" w:sz="4" w:space="0" w:color="auto"/>
+            </w:tcBorders>
+            <w:shd w:val="clear" w:color="auto" w:fill="auto"/>
+            <w:vAlign w:val="center"/>
+            <w:hideMark/>
+          </w:tcPr>
+          <w:p>
+            <w:pPr>
+              <w:spacing w:after="0" w:line="240" w:lineRule="auto"/>
+              <w:jc w:val="center"/>
+              <w:rPr>
+                <w:rFonts w:ascii="Calibri" w:eastAsia="Times New Roman" w:hAnsi="Calibri" w:cs="Calibri"/>
+                <w:color w:val="000000"/>
+                <w:kern w:val="0"/>
+                <w:sz w:val="22"/>
+                <w:szCs w:val="22"/>
+                <w:lang w:eastAsia="pt-BR"/>
+                <w14:ligatures w14:val="none"/>
+              </w:rPr>
+            </w:pPr>
+            <w:r>
+              <w:rPr>
+                <w:rFonts w:ascii="Calibri" w:eastAsia="Times New Roman" w:hAnsi="Calibri" w:cs="Calibri"/>
+                <w:color w:val="000000"/>
+                <w:kern w:val="0"/>
+                <w:sz w:val="22"/>
+                <w:szCs w:val="22"/>
+                <w:lang w:eastAsia="pt-BR"/>
+                <w14:ligatures w14:val="none"/>
+              </w:rPr>
+              <w:t>Calcular quantidade de recursos gastos e seus valores</w:t>
+            </w:r>
+          </w:p>
+        </w:tc>
+        <w:tc>
+          <w:tcPr>
+            <w:tcW w:w="1920" w:type="dxa"/>
+            <w:tcBorders>
+              <w:top w:val="nil"/>
+              <w:left w:val="nil"/>
+              <w:bottom w:val="single" w:sz="4" w:space="0" w:color="auto"/>
+              <w:right w:val="single" w:sz="4" w:space="0" w:color="auto"/>
+            </w:tcBorders>
+            <w:shd w:val="clear" w:color="auto" w:fill="auto"/>
+            <w:vAlign w:val="center"/>
+            <w:hideMark/>
+          </w:tcPr>
+          <w:p>
+            <w:pPr>
+              <w:spacing w:after="0" w:line="240" w:lineRule="auto"/>
+              <w:jc w:val="center"/>
+              <w:rPr>
+                <w:rFonts w:ascii="Calibri" w:eastAsia="Times New Roman" w:hAnsi="Calibri" w:cs="Calibri"/>
+                <w:color w:val="000000"/>
+                <w:kern w:val="0"/>
+                <w:sz w:val="22"/>
+                <w:szCs w:val="22"/>
+                <w:lang w:eastAsia="pt-BR"/>
+                <w14:ligatures w14:val="none"/>
+              </w:rPr>
+            </w:pPr>
+            <w:r>
+              <w:rPr>
+                <w:rFonts w:ascii="Calibri" w:eastAsia="Times New Roman" w:hAnsi="Calibri" w:cs="Calibri"/>
+                <w:color w:val="000000"/>
+                <w:kern w:val="0"/>
+                <w:sz w:val="22"/>
+                <w:szCs w:val="22"/>
+                <w:lang w:eastAsia="pt-BR"/>
+                <w14:ligatures w14:val="none"/>
+              </w:rPr>
+              <w:t>Média</w:t>
+            </w:r>
+          </w:p>
+        </w:tc>
+        <w:tc>
+          <w:tcPr>
+            <w:tcW w:w="2860" w:type="dxa"/>
+            <w:tcBorders>
+              <w:top w:val="nil"/>
+              <w:left w:val="nil"/>
+              <w:bottom w:val="single" w:sz="4" w:space="0" w:color="auto"/>
+              <w:right w:val="single" w:sz="4" w:space="0" w:color="auto"/>
+            </w:tcBorders>
+            <w:shd w:val="clear" w:color="auto" w:fill="auto"/>
+            <w:vAlign w:val="center"/>
+            <w:hideMark/>
+          </w:tcPr>
+          <w:p>
+            <w:pPr>
+              <w:spacing w:after="0" w:line="240" w:lineRule="auto"/>
+              <w:jc w:val="center"/>
+              <w:rPr>
+                <w:rFonts w:ascii="Calibri" w:eastAsia="Times New Roman" w:hAnsi="Calibri" w:cs="Calibri"/>
+                <w:color w:val="000000"/>
+                <w:kern w:val="0"/>
+                <w:sz w:val="22"/>
+                <w:szCs w:val="22"/>
+                <w:lang w:eastAsia="pt-BR"/>
+                <w14:ligatures w14:val="none"/>
+              </w:rPr>
+            </w:pPr>
+            <w:r>
+              <w:rPr>
+                <w:rFonts w:ascii="Calibri" w:eastAsia="Times New Roman" w:hAnsi="Calibri" w:cs="Calibri"/>
+                <w:color w:val="000000"/>
+                <w:kern w:val="0"/>
+                <w:sz w:val="22"/>
+                <w:szCs w:val="22"/>
+                <w:lang w:eastAsia="pt-BR"/>
+                <w14:ligatures w14:val="none"/>
+              </w:rPr>
+              <w:t>Entre 1 -2 semanas</w:t>
+            </w:r>
+          </w:p>
+        </w:tc>
+      </w:tr>
+      <w:tr>
+        <w:trPr>
+          <w:trHeight w:val="1005"/>
+        </w:trPr>
+        <w:tc>
+          <w:tcPr>
+            <w:tcW w:w="3900" w:type="dxa"/>
+            <w:tcBorders>
+              <w:top w:val="nil"/>
+              <w:left w:val="single" w:sz="4" w:space="0" w:color="auto"/>
+              <w:bottom w:val="single" w:sz="4" w:space="0" w:color="auto"/>
+              <w:right w:val="single" w:sz="4" w:space="0" w:color="auto"/>
+            </w:tcBorders>
+            <w:shd w:val="clear" w:color="auto" w:fill="auto"/>
+            <w:vAlign w:val="center"/>
+            <w:hideMark/>
+          </w:tcPr>
+          <w:p>
+            <w:pPr>
+              <w:spacing w:after="0" w:line="240" w:lineRule="auto"/>
+              <w:jc w:val="center"/>
+              <w:rPr>
+                <w:rFonts w:ascii="Calibri" w:eastAsia="Times New Roman" w:hAnsi="Calibri" w:cs="Calibri"/>
+                <w:color w:val="000000"/>
+                <w:kern w:val="0"/>
+                <w:sz w:val="22"/>
+                <w:szCs w:val="22"/>
+                <w:lang w:eastAsia="pt-BR"/>
+                <w14:ligatures w14:val="none"/>
+              </w:rPr>
+            </w:pPr>
+            <w:r>
+              <w:rPr>
+                <w:rFonts w:ascii="Calibri" w:eastAsia="Times New Roman" w:hAnsi="Calibri" w:cs="Calibri"/>
+                <w:color w:val="000000"/>
+                <w:kern w:val="0"/>
+                <w:sz w:val="22"/>
+                <w:szCs w:val="22"/>
+                <w:lang w:eastAsia="pt-BR"/>
+                <w14:ligatures w14:val="none"/>
+              </w:rPr>
+              <w:lastRenderedPageBreak/>
+              <w:t>Conversar com o cliente sobre os recursos e valores</w:t>
+            </w:r>
+          </w:p>
+        </w:tc>
+        <w:tc>
+          <w:tcPr>
+            <w:tcW w:w="1920" w:type="dxa"/>
+            <w:tcBorders>
+              <w:top w:val="nil"/>
+              <w:left w:val="nil"/>
+              <w:bottom w:val="single" w:sz="4" w:space="0" w:color="auto"/>
+              <w:right w:val="single" w:sz="4" w:space="0" w:color="auto"/>
+            </w:tcBorders>
+            <w:shd w:val="clear" w:color="auto" w:fill="auto"/>
+            <w:vAlign w:val="center"/>
+            <w:hideMark/>
+          </w:tcPr>
+          <w:p>
+            <w:pPr>
+              <w:spacing w:after="0" w:line="240" w:lineRule="auto"/>
+              <w:jc w:val="center"/>
+              <w:rPr>
+                <w:rFonts w:ascii="Calibri" w:eastAsia="Times New Roman" w:hAnsi="Calibri" w:cs="Calibri"/>
+                <w:color w:val="000000"/>
+                <w:kern w:val="0"/>
+                <w:sz w:val="22"/>
+                <w:szCs w:val="22"/>
+                <w:lang w:eastAsia="pt-BR"/>
+                <w14:ligatures w14:val="none"/>
+              </w:rPr>
+            </w:pPr>
+            <w:r>
+              <w:rPr>
+                <w:rFonts w:ascii="Calibri" w:eastAsia="Times New Roman" w:hAnsi="Calibri" w:cs="Calibri"/>
+                <w:color w:val="000000"/>
+                <w:kern w:val="0"/>
+                <w:sz w:val="22"/>
+                <w:szCs w:val="22"/>
+                <w:lang w:eastAsia="pt-BR"/>
+                <w14:ligatures w14:val="none"/>
+              </w:rPr>
+              <w:t>Alta</w:t>
+            </w:r>
+          </w:p>
+        </w:tc>
+        <w:tc>
+          <w:tcPr>
+            <w:tcW w:w="2860" w:type="dxa"/>
+            <w:tcBorders>
+              <w:top w:val="nil"/>
+              <w:left w:val="nil"/>
+              <w:bottom w:val="single" w:sz="4" w:space="0" w:color="auto"/>
+              <w:right w:val="single" w:sz="4" w:space="0" w:color="auto"/>
+            </w:tcBorders>
+            <w:shd w:val="clear" w:color="auto" w:fill="auto"/>
+            <w:vAlign w:val="center"/>
+            <w:hideMark/>
+          </w:tcPr>
+          <w:p>
+            <w:pPr>
+              <w:spacing w:after="0" w:line="240" w:lineRule="auto"/>
+              <w:jc w:val="center"/>
+              <w:rPr>
+                <w:rFonts w:ascii="Calibri" w:eastAsia="Times New Roman" w:hAnsi="Calibri" w:cs="Calibri"/>
+                <w:color w:val="000000"/>
+                <w:kern w:val="0"/>
+                <w:sz w:val="22"/>
+                <w:szCs w:val="22"/>
+                <w:lang w:eastAsia="pt-BR"/>
+                <w14:ligatures w14:val="none"/>
+              </w:rPr>
+            </w:pPr>
+            <w:r>
+              <w:rPr>
+                <w:rFonts w:ascii="Calibri" w:eastAsia="Times New Roman" w:hAnsi="Calibri" w:cs="Calibri"/>
+                <w:color w:val="000000"/>
+                <w:kern w:val="0"/>
+                <w:sz w:val="22"/>
+                <w:szCs w:val="22"/>
+                <w:lang w:eastAsia="pt-BR"/>
+                <w14:ligatures w14:val="none"/>
+              </w:rPr>
+              <w:t>Entre 2 - 3 semanas (Mais tempo porque, sabemos como são os clientes)</w:t>
+            </w:r>
+          </w:p>
+        </w:tc>
+      </w:tr>
+    </w:tbl>
+    <w:p>
+      <w:pPr>
+        <w:spacing w:line="360" w:lineRule="auto"/>
+        <w:ind w:left="708"/>
+        <w:jc w:val="both"/>
+        <w:rPr>
+          <w:rFonts w:ascii="Arial" w:hAnsi="Arial" w:cs="Arial"/>
+        </w:rPr>
+      </w:pPr>
+      <w:r>
+        <w:rPr>
+          <w:rFonts w:ascii="Arial" w:hAnsi="Arial" w:cs="Arial"/>
+        </w:rPr>
+        <w:t xml:space="preserve"> </w:t>
+      </w:r>
+    </w:p>
+    <w:p>
+      <w:pPr>
+        <w:jc w:val="both"/>
+        <w:rPr>
+          <w:rFonts w:ascii="Arial" w:hAnsi="Arial" w:cs="Arial"/>
+        </w:rPr>
+      </w:pPr>
+      <w:r>
+        <w:tab/>
+      </w:r>
+      <w:r>
+        <w:rPr>
+          <w:rFonts w:ascii="Arial" w:hAnsi="Arial" w:cs="Arial"/>
+        </w:rPr>
+        <w:t>Agora, construímos o ciclo de vida, podendo voltar a qualquer etapa a qualquer momento se necessário.</w:t>
+      </w:r>
+    </w:p>
+    <w:tbl>
+      <w:tblPr>
+        <w:tblW w:w="9760" w:type="dxa"/>
+        <w:tblCellMar>
+          <w:left w:w="70" w:type="dxa"/>
+          <w:right w:w="70" w:type="dxa"/>
+        </w:tblCellMar>
+        <w:tblLook w:val="04A0" w:firstRow="1" w:lastRow="0" w:firstColumn="1" w:lastColumn="0" w:noHBand="0" w:noVBand="1"/>
+      </w:tblPr>
+      <w:tblGrid>
+        <w:gridCol w:w="3940"/>
+        <w:gridCol w:w="2340"/>
+        <w:gridCol w:w="3480"/>
+      </w:tblGrid>
+      <w:tr>
+        <w:trPr>
+          <w:trHeight w:val="375"/>
+        </w:trPr>
+        <w:tc>
+          <w:tcPr>
+            <w:tcW w:w="9760" w:type="dxa"/>
+            <w:gridSpan w:val="3"/>
+            <w:tcBorders>
+              <w:top w:val="single" w:sz="4" w:space="0" w:color="auto"/>
+              <w:left w:val="single" w:sz="4" w:space="0" w:color="auto"/>
+              <w:bottom w:val="single" w:sz="4" w:space="0" w:color="auto"/>
+              <w:right w:val="single" w:sz="4" w:space="0" w:color="auto"/>
+            </w:tcBorders>
+            <w:shd w:val="clear" w:color="000000" w:fill="C9C9C9"/>
+            <w:vAlign w:val="center"/>
+            <w:hideMark/>
+          </w:tcPr>
+          <w:p>
+            <w:pPr>
+              <w:spacing w:after="0" w:line="240" w:lineRule="auto"/>
+              <w:jc w:val="center"/>
+              <w:rPr>
+                <w:rFonts w:ascii="Calibri" w:eastAsia="Times New Roman" w:hAnsi="Calibri" w:cs="Calibri"/>
+                <w:b/>
+                <w:bCs/>
+                <w:color w:val="000000"/>
+                <w:kern w:val="0"/>
+                <w:sz w:val="28"/>
+                <w:szCs w:val="28"/>
+                <w:lang w:eastAsia="pt-BR"/>
+                <w14:ligatures w14:val="none"/>
+              </w:rPr>
+            </w:pPr>
+            <w:r>
+              <w:rPr>
+                <w:rFonts w:ascii="Calibri" w:eastAsia="Times New Roman" w:hAnsi="Calibri" w:cs="Calibri"/>
+                <w:b/>
+                <w:bCs/>
+                <w:color w:val="000000"/>
+                <w:kern w:val="0"/>
+                <w:sz w:val="28"/>
+                <w:szCs w:val="28"/>
+                <w:lang w:eastAsia="pt-BR"/>
+                <w14:ligatures w14:val="none"/>
+              </w:rPr>
+              <w:t xml:space="preserve">Ciclo de vida estabelecido - </w:t>
+            </w:r>
+            <w:r>
+              <w:rPr>
+                <w:rFonts w:ascii="Calibri" w:eastAsia="Times New Roman" w:hAnsi="Calibri" w:cs="Calibri"/>
+                <w:b/>
+                <w:bCs/>
+                <w:color w:val="FF0000"/>
+                <w:kern w:val="0"/>
+                <w:sz w:val="28"/>
+                <w:szCs w:val="28"/>
+                <w:lang w:eastAsia="pt-BR"/>
+                <w14:ligatures w14:val="none"/>
+              </w:rPr>
+              <w:t>com base definida</w:t>
+            </w:r>
+          </w:p>
+        </w:tc>
+      </w:tr>
+      <w:tr>
+        <w:trPr>
+          <w:trHeight w:val="480"/>
+        </w:trPr>
+        <w:tc>
+          <w:tcPr>
+            <w:tcW w:w="3940" w:type="dxa"/>
+            <w:tcBorders>
+              <w:top w:val="nil"/>
+              <w:left w:val="single" w:sz="4" w:space="0" w:color="auto"/>
+              <w:bottom w:val="single" w:sz="4" w:space="0" w:color="auto"/>
+              <w:right w:val="single" w:sz="4" w:space="0" w:color="auto"/>
+            </w:tcBorders>
+            <w:shd w:val="clear" w:color="000000" w:fill="C9C9C9"/>
+            <w:vAlign w:val="center"/>
+            <w:hideMark/>
+          </w:tcPr>
+          <w:p>
+            <w:pPr>
+              <w:spacing w:after="0" w:line="240" w:lineRule="auto"/>
+              <w:jc w:val="center"/>
+              <w:rPr>
+                <w:rFonts w:ascii="Calibri" w:eastAsia="Times New Roman" w:hAnsi="Calibri" w:cs="Calibri"/>
+                <w:b/>
+                <w:bCs/>
+                <w:color w:val="000000"/>
+                <w:kern w:val="0"/>
+                <w:sz w:val="22"/>
+                <w:szCs w:val="22"/>
+                <w:lang w:eastAsia="pt-BR"/>
+                <w14:ligatures w14:val="none"/>
+              </w:rPr>
+            </w:pPr>
+            <w:r>
+              <w:rPr>
+                <w:rFonts w:ascii="Calibri" w:eastAsia="Times New Roman" w:hAnsi="Calibri" w:cs="Calibri"/>
+                <w:b/>
+                <w:bCs/>
+                <w:color w:val="000000"/>
+                <w:kern w:val="0"/>
+                <w:sz w:val="22"/>
+                <w:szCs w:val="22"/>
+                <w:lang w:eastAsia="pt-BR"/>
+                <w14:ligatures w14:val="none"/>
+              </w:rPr>
+              <w:t>Parte do projeto</w:t>
+            </w:r>
+          </w:p>
+        </w:tc>
+        <w:tc>
+          <w:tcPr>
+            <w:tcW w:w="2340" w:type="dxa"/>
+            <w:tcBorders>
+              <w:top w:val="nil"/>
+              <w:left w:val="nil"/>
+              <w:bottom w:val="single" w:sz="4" w:space="0" w:color="auto"/>
+              <w:right w:val="single" w:sz="4" w:space="0" w:color="auto"/>
+            </w:tcBorders>
+            <w:shd w:val="clear" w:color="000000" w:fill="C9C9C9"/>
+            <w:vAlign w:val="center"/>
+            <w:hideMark/>
+          </w:tcPr>
+          <w:p>
+            <w:pPr>
+              <w:spacing w:after="0" w:line="240" w:lineRule="auto"/>
+              <w:jc w:val="center"/>
+              <w:rPr>
+                <w:rFonts w:ascii="Calibri" w:eastAsia="Times New Roman" w:hAnsi="Calibri" w:cs="Calibri"/>
+                <w:b/>
+                <w:bCs/>
+                <w:color w:val="000000"/>
+                <w:kern w:val="0"/>
+                <w:sz w:val="22"/>
+                <w:szCs w:val="22"/>
+                <w:lang w:eastAsia="pt-BR"/>
+                <w14:ligatures w14:val="none"/>
+              </w:rPr>
+            </w:pPr>
+            <w:r>
+              <w:rPr>
+                <w:rFonts w:ascii="Calibri" w:eastAsia="Times New Roman" w:hAnsi="Calibri" w:cs="Calibri"/>
+                <w:b/>
+                <w:bCs/>
+                <w:color w:val="000000"/>
+                <w:kern w:val="0"/>
+                <w:sz w:val="22"/>
+                <w:szCs w:val="22"/>
+                <w:lang w:eastAsia="pt-BR"/>
+                <w14:ligatures w14:val="none"/>
+              </w:rPr>
+              <w:t>Prioridade</w:t>
+            </w:r>
+          </w:p>
+        </w:tc>
+        <w:tc>
+          <w:tcPr>
+            <w:tcW w:w="3480" w:type="dxa"/>
+            <w:tcBorders>
+              <w:top w:val="nil"/>
+              <w:left w:val="nil"/>
+              <w:bottom w:val="single" w:sz="4" w:space="0" w:color="auto"/>
+              <w:right w:val="single" w:sz="4" w:space="0" w:color="auto"/>
+            </w:tcBorders>
+            <w:shd w:val="clear" w:color="000000" w:fill="C9C9C9"/>
+            <w:vAlign w:val="center"/>
+            <w:hideMark/>
+          </w:tcPr>
+          <w:p>
+            <w:pPr>
+              <w:spacing w:after="0" w:line="240" w:lineRule="auto"/>
+              <w:jc w:val="center"/>
+              <w:rPr>
+                <w:rFonts w:ascii="Calibri" w:eastAsia="Times New Roman" w:hAnsi="Calibri" w:cs="Calibri"/>
+                <w:b/>
+                <w:bCs/>
+                <w:color w:val="000000"/>
+                <w:kern w:val="0"/>
+                <w:sz w:val="22"/>
+                <w:szCs w:val="22"/>
+                <w:lang w:eastAsia="pt-BR"/>
+                <w14:ligatures w14:val="none"/>
+              </w:rPr>
+            </w:pPr>
+            <w:r>
+              <w:rPr>
+                <w:rFonts w:ascii="Calibri" w:eastAsia="Times New Roman" w:hAnsi="Calibri" w:cs="Calibri"/>
+                <w:b/>
+                <w:bCs/>
+                <w:color w:val="000000"/>
+                <w:kern w:val="0"/>
+                <w:sz w:val="22"/>
+                <w:szCs w:val="22"/>
+                <w:lang w:eastAsia="pt-BR"/>
+                <w14:ligatures w14:val="none"/>
+              </w:rPr>
+              <w:t>Entrega prevista (Tempo)</w:t>
+            </w:r>
+          </w:p>
+        </w:tc>
+      </w:tr>
+      <w:tr>
+        <w:trPr>
+          <w:trHeight w:val="870"/>
+        </w:trPr>
+        <w:tc>
+          <w:tcPr>
+            <w:tcW w:w="3940" w:type="dxa"/>
+            <w:tcBorders>
+              <w:top w:val="nil"/>
+              <w:left w:val="single" w:sz="4" w:space="0" w:color="auto"/>
+              <w:bottom w:val="single" w:sz="4" w:space="0" w:color="auto"/>
+              <w:right w:val="single" w:sz="4" w:space="0" w:color="auto"/>
+            </w:tcBorders>
+            <w:shd w:val="clear" w:color="auto" w:fill="auto"/>
+            <w:vAlign w:val="center"/>
+            <w:hideMark/>
+          </w:tcPr>
+          <w:p>
+            <w:pPr>
+              <w:spacing w:after="0" w:line="240" w:lineRule="auto"/>
+              <w:jc w:val="center"/>
+              <w:rPr>
+                <w:rFonts w:ascii="Calibri" w:eastAsia="Times New Roman" w:hAnsi="Calibri" w:cs="Calibri"/>
+                <w:color w:val="000000"/>
+                <w:kern w:val="0"/>
+                <w:sz w:val="22"/>
+                <w:szCs w:val="22"/>
+                <w:lang w:eastAsia="pt-BR"/>
+                <w14:ligatures w14:val="none"/>
+              </w:rPr>
+            </w:pPr>
+            <w:r>
+              <w:rPr>
+                <w:rFonts w:ascii="Calibri" w:eastAsia="Times New Roman" w:hAnsi="Calibri" w:cs="Calibri"/>
+                <w:color w:val="000000"/>
+                <w:kern w:val="0"/>
+                <w:sz w:val="22"/>
+                <w:szCs w:val="22"/>
+                <w:lang w:eastAsia="pt-BR"/>
+                <w14:ligatures w14:val="none"/>
+              </w:rPr>
+              <w:t xml:space="preserve">Desenvolvimento front-end, comunicar UX/UI designer </w:t>
+            </w:r>
+          </w:p>
+        </w:tc>
+        <w:tc>
+          <w:tcPr>
+            <w:tcW w:w="2340" w:type="dxa"/>
+            <w:tcBorders>
+              <w:top w:val="nil"/>
+              <w:left w:val="nil"/>
+              <w:bottom w:val="single" w:sz="4" w:space="0" w:color="auto"/>
+              <w:right w:val="single" w:sz="4" w:space="0" w:color="auto"/>
+            </w:tcBorders>
+            <w:shd w:val="clear" w:color="auto" w:fill="auto"/>
+            <w:vAlign w:val="center"/>
+            <w:hideMark/>
+          </w:tcPr>
+          <w:p>
+            <w:pPr>
+              <w:spacing w:after="0" w:line="240" w:lineRule="auto"/>
+              <w:jc w:val="center"/>
+              <w:rPr>
+                <w:rFonts w:ascii="Calibri" w:eastAsia="Times New Roman" w:hAnsi="Calibri" w:cs="Calibri"/>
+                <w:color w:val="000000"/>
+                <w:kern w:val="0"/>
+                <w:sz w:val="22"/>
+                <w:szCs w:val="22"/>
+                <w:lang w:eastAsia="pt-BR"/>
+                <w14:ligatures w14:val="none"/>
+              </w:rPr>
+            </w:pPr>
+            <w:r>
+              <w:rPr>
+                <w:rFonts w:ascii="Calibri" w:eastAsia="Times New Roman" w:hAnsi="Calibri" w:cs="Calibri"/>
+                <w:color w:val="000000"/>
+                <w:kern w:val="0"/>
+                <w:sz w:val="22"/>
+                <w:szCs w:val="22"/>
+                <w:lang w:eastAsia="pt-BR"/>
+                <w14:ligatures w14:val="none"/>
+              </w:rPr>
+              <w:t>Alta</w:t>
+            </w:r>
+          </w:p>
+        </w:tc>
+        <w:tc>
+          <w:tcPr>
+            <w:tcW w:w="3480" w:type="dxa"/>
+            <w:tcBorders>
+              <w:top w:val="nil"/>
+              <w:left w:val="nil"/>
+              <w:bottom w:val="single" w:sz="4" w:space="0" w:color="auto"/>
+              <w:right w:val="single" w:sz="4" w:space="0" w:color="auto"/>
+            </w:tcBorders>
+            <w:shd w:val="clear" w:color="auto" w:fill="auto"/>
+            <w:vAlign w:val="center"/>
+            <w:hideMark/>
+          </w:tcPr>
+          <w:p>
+            <w:pPr>
+              <w:spacing w:after="0" w:line="240" w:lineRule="auto"/>
+              <w:jc w:val="center"/>
+              <w:rPr>
+                <w:rFonts w:ascii="Calibri" w:eastAsia="Times New Roman" w:hAnsi="Calibri" w:cs="Calibri"/>
+                <w:color w:val="000000"/>
+                <w:kern w:val="0"/>
+                <w:sz w:val="22"/>
+                <w:szCs w:val="22"/>
+                <w:lang w:eastAsia="pt-BR"/>
+                <w14:ligatures w14:val="none"/>
+              </w:rPr>
+            </w:pPr>
+            <w:r>
+              <w:rPr>
+                <w:rFonts w:ascii="Calibri" w:eastAsia="Times New Roman" w:hAnsi="Calibri" w:cs="Calibri"/>
+                <w:color w:val="000000"/>
+                <w:kern w:val="0"/>
+                <w:sz w:val="22"/>
+                <w:szCs w:val="22"/>
+                <w:lang w:eastAsia="pt-BR"/>
+                <w14:ligatures w14:val="none"/>
+              </w:rPr>
+              <w:t>Entre 2 - 4 semanas</w:t>
+            </w:r>
+          </w:p>
+        </w:tc>
+      </w:tr>
+      <w:tr>
+        <w:trPr>
+          <w:trHeight w:val="1140"/>
+        </w:trPr>
+        <w:tc>
+          <w:tcPr>
+            <w:tcW w:w="3940" w:type="dxa"/>
+            <w:tcBorders>
+              <w:top w:val="nil"/>
+              <w:left w:val="single" w:sz="4" w:space="0" w:color="auto"/>
+              <w:bottom w:val="single" w:sz="4" w:space="0" w:color="auto"/>
+              <w:right w:val="single" w:sz="4" w:space="0" w:color="auto"/>
+            </w:tcBorders>
+            <w:shd w:val="clear" w:color="auto" w:fill="auto"/>
+            <w:vAlign w:val="center"/>
+            <w:hideMark/>
+          </w:tcPr>
+          <w:p>
+            <w:pPr>
+              <w:spacing w:after="0" w:line="240" w:lineRule="auto"/>
+              <w:jc w:val="center"/>
+              <w:rPr>
+                <w:rFonts w:ascii="Calibri" w:eastAsia="Times New Roman" w:hAnsi="Calibri" w:cs="Calibri"/>
+                <w:color w:val="000000"/>
+                <w:kern w:val="0"/>
+                <w:sz w:val="22"/>
+                <w:szCs w:val="22"/>
+                <w:lang w:eastAsia="pt-BR"/>
+                <w14:ligatures w14:val="none"/>
+              </w:rPr>
+            </w:pPr>
+            <w:r>
+              <w:rPr>
+                <w:rFonts w:ascii="Calibri" w:eastAsia="Times New Roman" w:hAnsi="Calibri" w:cs="Calibri"/>
+                <w:color w:val="000000"/>
+                <w:kern w:val="0"/>
+                <w:sz w:val="22"/>
+                <w:szCs w:val="22"/>
+                <w:lang w:eastAsia="pt-BR"/>
+                <w14:ligatures w14:val="none"/>
+              </w:rPr>
+              <w:t>Divisão de tarefas necessárias/restantes entre os programadores</w:t>
+            </w:r>
+          </w:p>
+        </w:tc>
+        <w:tc>
+          <w:tcPr>
+            <w:tcW w:w="2340" w:type="dxa"/>
+            <w:tcBorders>
+              <w:top w:val="nil"/>
+              <w:left w:val="nil"/>
+              <w:bottom w:val="single" w:sz="4" w:space="0" w:color="auto"/>
+              <w:right w:val="single" w:sz="4" w:space="0" w:color="auto"/>
+            </w:tcBorders>
+            <w:shd w:val="clear" w:color="auto" w:fill="auto"/>
+            <w:vAlign w:val="center"/>
+            <w:hideMark/>
+          </w:tcPr>
+          <w:p>
+            <w:pPr>
+              <w:spacing w:after="0" w:line="240" w:lineRule="auto"/>
+              <w:jc w:val="center"/>
+              <w:rPr>
+                <w:rFonts w:ascii="Calibri" w:eastAsia="Times New Roman" w:hAnsi="Calibri" w:cs="Calibri"/>
+                <w:color w:val="000000"/>
+                <w:kern w:val="0"/>
+                <w:sz w:val="22"/>
+                <w:szCs w:val="22"/>
+                <w:lang w:eastAsia="pt-BR"/>
+                <w14:ligatures w14:val="none"/>
+              </w:rPr>
+            </w:pPr>
+            <w:r>
+              <w:rPr>
+                <w:rFonts w:ascii="Calibri" w:eastAsia="Times New Roman" w:hAnsi="Calibri" w:cs="Calibri"/>
+                <w:color w:val="000000"/>
+                <w:kern w:val="0"/>
+                <w:sz w:val="22"/>
+                <w:szCs w:val="22"/>
+                <w:lang w:eastAsia="pt-BR"/>
+                <w14:ligatures w14:val="none"/>
+              </w:rPr>
+              <w:t>Média</w:t>
+            </w:r>
+          </w:p>
+        </w:tc>
+        <w:tc>
+          <w:tcPr>
+            <w:tcW w:w="3480" w:type="dxa"/>
+            <w:tcBorders>
+              <w:top w:val="nil"/>
+              <w:left w:val="nil"/>
+              <w:bottom w:val="single" w:sz="4" w:space="0" w:color="auto"/>
+              <w:right w:val="single" w:sz="4" w:space="0" w:color="auto"/>
+            </w:tcBorders>
+            <w:shd w:val="clear" w:color="auto" w:fill="auto"/>
+            <w:vAlign w:val="center"/>
+            <w:hideMark/>
+          </w:tcPr>
+          <w:p>
+            <w:pPr>
+              <w:spacing w:after="0" w:line="240" w:lineRule="auto"/>
+              <w:jc w:val="center"/>
+              <w:rPr>
+                <w:rFonts w:ascii="Calibri" w:eastAsia="Times New Roman" w:hAnsi="Calibri" w:cs="Calibri"/>
+                <w:color w:val="000000"/>
+                <w:kern w:val="0"/>
+                <w:sz w:val="22"/>
+                <w:szCs w:val="22"/>
+                <w:lang w:eastAsia="pt-BR"/>
+                <w14:ligatures w14:val="none"/>
+              </w:rPr>
+            </w:pPr>
+            <w:r>
+              <w:rPr>
+                <w:rFonts w:ascii="Calibri" w:eastAsia="Times New Roman" w:hAnsi="Calibri" w:cs="Calibri"/>
+                <w:color w:val="000000"/>
+                <w:kern w:val="0"/>
+                <w:sz w:val="22"/>
+                <w:szCs w:val="22"/>
+                <w:lang w:eastAsia="pt-BR"/>
+                <w14:ligatures w14:val="none"/>
+              </w:rPr>
+              <w:t>1 semana</w:t>
+            </w:r>
+          </w:p>
+        </w:tc>
+      </w:tr>
+      <w:tr>
+        <w:trPr>
+          <w:trHeight w:val="795"/>
+        </w:trPr>
+        <w:tc>
+          <w:tcPr>
+            <w:tcW w:w="3940" w:type="dxa"/>
+            <w:tcBorders>
+              <w:top w:val="nil"/>
+              <w:left w:val="single" w:sz="4" w:space="0" w:color="auto"/>
+              <w:bottom w:val="single" w:sz="4" w:space="0" w:color="auto"/>
+              <w:right w:val="single" w:sz="4" w:space="0" w:color="auto"/>
+            </w:tcBorders>
+            <w:shd w:val="clear" w:color="auto" w:fill="auto"/>
+            <w:vAlign w:val="center"/>
+            <w:hideMark/>
+          </w:tcPr>
+          <w:p>
+            <w:pPr>
+              <w:spacing w:after="0" w:line="240" w:lineRule="auto"/>
+              <w:jc w:val="center"/>
+              <w:rPr>
+                <w:rFonts w:ascii="Calibri" w:eastAsia="Times New Roman" w:hAnsi="Calibri" w:cs="Calibri"/>
+                <w:color w:val="000000"/>
+                <w:kern w:val="0"/>
+                <w:sz w:val="22"/>
+                <w:szCs w:val="22"/>
+                <w:lang w:eastAsia="pt-BR"/>
+                <w14:ligatures w14:val="none"/>
+              </w:rPr>
+            </w:pPr>
+            <w:r>
+              <w:rPr>
+                <w:rFonts w:ascii="Calibri" w:eastAsia="Times New Roman" w:hAnsi="Calibri" w:cs="Calibri"/>
+                <w:color w:val="000000"/>
+                <w:kern w:val="0"/>
+                <w:sz w:val="22"/>
+                <w:szCs w:val="22"/>
+                <w:lang w:eastAsia="pt-BR"/>
+                <w14:ligatures w14:val="none"/>
+              </w:rPr>
+              <w:t>Comunicar QA e pedir avaliação prévia enquanto construímos</w:t>
+            </w:r>
+          </w:p>
+        </w:tc>
+        <w:tc>
+          <w:tcPr>
+            <w:tcW w:w="2340" w:type="dxa"/>
+            <w:tcBorders>
+              <w:top w:val="nil"/>
+              <w:left w:val="nil"/>
+              <w:bottom w:val="single" w:sz="4" w:space="0" w:color="auto"/>
+              <w:right w:val="single" w:sz="4" w:space="0" w:color="auto"/>
+            </w:tcBorders>
+            <w:shd w:val="clear" w:color="auto" w:fill="auto"/>
+            <w:vAlign w:val="center"/>
+            <w:hideMark/>
+          </w:tcPr>
+          <w:p>
+            <w:pPr>
+              <w:spacing w:after="0" w:line="240" w:lineRule="auto"/>
+              <w:jc w:val="center"/>
+              <w:rPr>
+                <w:rFonts w:ascii="Calibri" w:eastAsia="Times New Roman" w:hAnsi="Calibri" w:cs="Calibri"/>
+                <w:color w:val="000000"/>
+                <w:kern w:val="0"/>
+                <w:sz w:val="22"/>
+                <w:szCs w:val="22"/>
+                <w:lang w:eastAsia="pt-BR"/>
+                <w14:ligatures w14:val="none"/>
+              </w:rPr>
+            </w:pPr>
+            <w:r>
+              <w:rPr>
+                <w:rFonts w:ascii="Calibri" w:eastAsia="Times New Roman" w:hAnsi="Calibri" w:cs="Calibri"/>
+                <w:color w:val="000000"/>
+                <w:kern w:val="0"/>
+                <w:sz w:val="22"/>
+                <w:szCs w:val="22"/>
+                <w:lang w:eastAsia="pt-BR"/>
+                <w14:ligatures w14:val="none"/>
+              </w:rPr>
+              <w:t>Baixa</w:t>
+            </w:r>
+          </w:p>
+        </w:tc>
+        <w:tc>
+          <w:tcPr>
+            <w:tcW w:w="3480" w:type="dxa"/>
+            <w:tcBorders>
+              <w:top w:val="nil"/>
+              <w:left w:val="nil"/>
+              <w:bottom w:val="single" w:sz="4" w:space="0" w:color="auto"/>
+              <w:right w:val="single" w:sz="4" w:space="0" w:color="auto"/>
+            </w:tcBorders>
+            <w:shd w:val="clear" w:color="auto" w:fill="auto"/>
+            <w:vAlign w:val="center"/>
+            <w:hideMark/>
+          </w:tcPr>
+          <w:p>
+            <w:pPr>
+              <w:spacing w:after="0" w:line="240" w:lineRule="auto"/>
+              <w:jc w:val="center"/>
+              <w:rPr>
+                <w:rFonts w:ascii="Calibri" w:eastAsia="Times New Roman" w:hAnsi="Calibri" w:cs="Calibri"/>
+                <w:color w:val="000000"/>
+                <w:kern w:val="0"/>
+                <w:sz w:val="22"/>
+                <w:szCs w:val="22"/>
+                <w:lang w:eastAsia="pt-BR"/>
+                <w14:ligatures w14:val="none"/>
+              </w:rPr>
+            </w:pPr>
+            <w:r>
+              <w:rPr>
+                <w:rFonts w:ascii="Calibri" w:eastAsia="Times New Roman" w:hAnsi="Calibri" w:cs="Calibri"/>
+                <w:color w:val="000000"/>
+                <w:kern w:val="0"/>
+                <w:sz w:val="22"/>
+                <w:szCs w:val="22"/>
+                <w:lang w:eastAsia="pt-BR"/>
+                <w14:ligatures w14:val="none"/>
+              </w:rPr>
+              <w:t>Entre 1 - 2 semanas</w:t>
+            </w:r>
+          </w:p>
+        </w:tc>
+      </w:tr>
+      <w:tr>
+        <w:trPr>
+          <w:trHeight w:val="1005"/>
+        </w:trPr>
+        <w:tc>
+          <w:tcPr>
+            <w:tcW w:w="3940" w:type="dxa"/>
+            <w:tcBorders>
+              <w:top w:val="nil"/>
+              <w:left w:val="single" w:sz="4" w:space="0" w:color="auto"/>
+              <w:bottom w:val="single" w:sz="4" w:space="0" w:color="auto"/>
+              <w:right w:val="single" w:sz="4" w:space="0" w:color="auto"/>
+            </w:tcBorders>
+            <w:shd w:val="clear" w:color="auto" w:fill="auto"/>
+            <w:vAlign w:val="center"/>
+            <w:hideMark/>
+          </w:tcPr>
+          <w:p>
+            <w:pPr>
+              <w:spacing w:after="0" w:line="240" w:lineRule="auto"/>
+              <w:jc w:val="center"/>
+              <w:rPr>
+                <w:rFonts w:ascii="Calibri" w:eastAsia="Times New Roman" w:hAnsi="Calibri" w:cs="Calibri"/>
+                <w:color w:val="000000"/>
+                <w:kern w:val="0"/>
+                <w:sz w:val="22"/>
+                <w:szCs w:val="22"/>
+                <w:lang w:eastAsia="pt-BR"/>
+                <w14:ligatures w14:val="none"/>
+              </w:rPr>
+            </w:pPr>
+            <w:r>
+              <w:rPr>
+                <w:rFonts w:ascii="Calibri" w:eastAsia="Times New Roman" w:hAnsi="Calibri" w:cs="Calibri"/>
+                <w:color w:val="000000"/>
+                <w:kern w:val="0"/>
+                <w:sz w:val="22"/>
+                <w:szCs w:val="22"/>
+                <w:lang w:eastAsia="pt-BR"/>
+                <w14:ligatures w14:val="none"/>
+              </w:rPr>
+              <w:t>Implementação do software, passando pelo QA</w:t>
+            </w:r>
+          </w:p>
+        </w:tc>
+        <w:tc>
+          <w:tcPr>
+            <w:tcW w:w="2340" w:type="dxa"/>
+            <w:tcBorders>
+              <w:top w:val="nil"/>
+              <w:left w:val="nil"/>
+              <w:bottom w:val="single" w:sz="4" w:space="0" w:color="auto"/>
+              <w:right w:val="single" w:sz="4" w:space="0" w:color="auto"/>
+            </w:tcBorders>
+            <w:shd w:val="clear" w:color="auto" w:fill="auto"/>
+            <w:vAlign w:val="center"/>
+            <w:hideMark/>
+          </w:tcPr>
+          <w:p>
+            <w:pPr>
+              <w:spacing w:after="0" w:line="240" w:lineRule="auto"/>
+              <w:jc w:val="center"/>
+              <w:rPr>
+                <w:rFonts w:ascii="Calibri" w:eastAsia="Times New Roman" w:hAnsi="Calibri" w:cs="Calibri"/>
+                <w:color w:val="000000"/>
+                <w:kern w:val="0"/>
+                <w:sz w:val="22"/>
+                <w:szCs w:val="22"/>
+                <w:lang w:eastAsia="pt-BR"/>
+                <w14:ligatures w14:val="none"/>
+              </w:rPr>
+            </w:pPr>
+            <w:r>
+              <w:rPr>
+                <w:rFonts w:ascii="Calibri" w:eastAsia="Times New Roman" w:hAnsi="Calibri" w:cs="Calibri"/>
+                <w:color w:val="000000"/>
+                <w:kern w:val="0"/>
+                <w:sz w:val="22"/>
+                <w:szCs w:val="22"/>
+                <w:lang w:eastAsia="pt-BR"/>
+                <w14:ligatures w14:val="none"/>
+              </w:rPr>
+              <w:t>Média</w:t>
+            </w:r>
+          </w:p>
+        </w:tc>
+        <w:tc>
+          <w:tcPr>
+            <w:tcW w:w="3480" w:type="dxa"/>
+            <w:tcBorders>
+              <w:top w:val="nil"/>
+              <w:left w:val="nil"/>
+              <w:bottom w:val="single" w:sz="4" w:space="0" w:color="auto"/>
+              <w:right w:val="single" w:sz="4" w:space="0" w:color="auto"/>
+            </w:tcBorders>
+            <w:shd w:val="clear" w:color="auto" w:fill="auto"/>
+            <w:vAlign w:val="center"/>
+            <w:hideMark/>
+          </w:tcPr>
+          <w:p>
+            <w:pPr>
+              <w:spacing w:after="0" w:line="240" w:lineRule="auto"/>
+              <w:jc w:val="center"/>
+              <w:rPr>
+                <w:rFonts w:ascii="Calibri" w:eastAsia="Times New Roman" w:hAnsi="Calibri" w:cs="Calibri"/>
+                <w:color w:val="000000"/>
+                <w:kern w:val="0"/>
+                <w:sz w:val="22"/>
+                <w:szCs w:val="22"/>
+                <w:lang w:eastAsia="pt-BR"/>
+                <w14:ligatures w14:val="none"/>
+              </w:rPr>
+            </w:pPr>
+            <w:r>
+              <w:rPr>
+                <w:rFonts w:ascii="Calibri" w:eastAsia="Times New Roman" w:hAnsi="Calibri" w:cs="Calibri"/>
+                <w:color w:val="000000"/>
+                <w:kern w:val="0"/>
+                <w:sz w:val="22"/>
+                <w:szCs w:val="22"/>
+                <w:lang w:eastAsia="pt-BR"/>
+                <w14:ligatures w14:val="none"/>
+              </w:rPr>
+              <w:t>Entre 4 - 6 semanas</w:t>
+            </w:r>
+          </w:p>
+        </w:tc>
+      </w:tr>
+      <w:tr>
+        <w:trPr>
+          <w:trHeight w:val="600"/>
+        </w:trPr>
+        <w:tc>
+          <w:tcPr>
+            <w:tcW w:w="3940" w:type="dxa"/>
+            <w:tcBorders>
+              <w:top w:val="nil"/>
+              <w:left w:val="single" w:sz="4" w:space="0" w:color="auto"/>
+              <w:bottom w:val="single" w:sz="4" w:space="0" w:color="auto"/>
+              <w:right w:val="single" w:sz="4" w:space="0" w:color="auto"/>
+            </w:tcBorders>
+            <w:shd w:val="clear" w:color="auto" w:fill="auto"/>
+            <w:vAlign w:val="center"/>
+            <w:hideMark/>
+          </w:tcPr>
+          <w:p>
+            <w:pPr>
+              <w:spacing w:after="0" w:line="240" w:lineRule="auto"/>
+              <w:jc w:val="center"/>
+              <w:rPr>
+                <w:rFonts w:ascii="Calibri" w:eastAsia="Times New Roman" w:hAnsi="Calibri" w:cs="Calibri"/>
+                <w:color w:val="000000"/>
+                <w:kern w:val="0"/>
+                <w:sz w:val="22"/>
+                <w:szCs w:val="22"/>
+                <w:lang w:eastAsia="pt-BR"/>
+                <w14:ligatures w14:val="none"/>
+              </w:rPr>
+            </w:pPr>
+            <w:r>
+              <w:rPr>
+                <w:rFonts w:ascii="Calibri" w:eastAsia="Times New Roman" w:hAnsi="Calibri" w:cs="Calibri"/>
+                <w:color w:val="000000"/>
+                <w:kern w:val="0"/>
+                <w:sz w:val="22"/>
+                <w:szCs w:val="22"/>
+                <w:lang w:eastAsia="pt-BR"/>
+                <w14:ligatures w14:val="none"/>
+              </w:rPr>
+              <w:t>Segundo avaliação do QA, ajustar o código/o design</w:t>
+            </w:r>
+          </w:p>
+        </w:tc>
+        <w:tc>
+          <w:tcPr>
+            <w:tcW w:w="2340" w:type="dxa"/>
+            <w:tcBorders>
+              <w:top w:val="nil"/>
+              <w:left w:val="nil"/>
+              <w:bottom w:val="single" w:sz="4" w:space="0" w:color="auto"/>
+              <w:right w:val="single" w:sz="4" w:space="0" w:color="auto"/>
+            </w:tcBorders>
+            <w:shd w:val="clear" w:color="auto" w:fill="auto"/>
+            <w:vAlign w:val="center"/>
+            <w:hideMark/>
+          </w:tcPr>
+          <w:p>
+            <w:pPr>
+              <w:spacing w:after="0" w:line="240" w:lineRule="auto"/>
+              <w:jc w:val="center"/>
+              <w:rPr>
+                <w:rFonts w:ascii="Calibri" w:eastAsia="Times New Roman" w:hAnsi="Calibri" w:cs="Calibri"/>
+                <w:color w:val="000000"/>
+                <w:kern w:val="0"/>
+                <w:sz w:val="22"/>
+                <w:szCs w:val="22"/>
+                <w:lang w:eastAsia="pt-BR"/>
+                <w14:ligatures w14:val="none"/>
+              </w:rPr>
+            </w:pPr>
+            <w:r>
+              <w:rPr>
+                <w:rFonts w:ascii="Calibri" w:eastAsia="Times New Roman" w:hAnsi="Calibri" w:cs="Calibri"/>
+                <w:color w:val="000000"/>
+                <w:kern w:val="0"/>
+                <w:sz w:val="22"/>
+                <w:szCs w:val="22"/>
+                <w:lang w:eastAsia="pt-BR"/>
+                <w14:ligatures w14:val="none"/>
+              </w:rPr>
+              <w:t>Média</w:t>
+            </w:r>
+          </w:p>
+        </w:tc>
+        <w:tc>
+          <w:tcPr>
+            <w:tcW w:w="3480" w:type="dxa"/>
+            <w:tcBorders>
+              <w:top w:val="nil"/>
+              <w:left w:val="nil"/>
+              <w:bottom w:val="single" w:sz="4" w:space="0" w:color="auto"/>
+              <w:right w:val="single" w:sz="4" w:space="0" w:color="auto"/>
+            </w:tcBorders>
+            <w:shd w:val="clear" w:color="auto" w:fill="auto"/>
+            <w:vAlign w:val="center"/>
+            <w:hideMark/>
+          </w:tcPr>
+          <w:p>
+            <w:pPr>
+              <w:spacing w:after="0" w:line="240" w:lineRule="auto"/>
+              <w:jc w:val="center"/>
+              <w:rPr>
+                <w:rFonts w:ascii="Calibri" w:eastAsia="Times New Roman" w:hAnsi="Calibri" w:cs="Calibri"/>
+                <w:color w:val="000000"/>
+                <w:kern w:val="0"/>
+                <w:sz w:val="22"/>
+                <w:szCs w:val="22"/>
+                <w:lang w:eastAsia="pt-BR"/>
+                <w14:ligatures w14:val="none"/>
+              </w:rPr>
+            </w:pPr>
+            <w:r>
+              <w:rPr>
+                <w:rFonts w:ascii="Calibri" w:eastAsia="Times New Roman" w:hAnsi="Calibri" w:cs="Calibri"/>
+                <w:color w:val="000000"/>
+                <w:kern w:val="0"/>
+                <w:sz w:val="22"/>
+                <w:szCs w:val="22"/>
+                <w:lang w:eastAsia="pt-BR"/>
+                <w14:ligatures w14:val="none"/>
+              </w:rPr>
+              <w:t>Entre 2 - 4 semanas</w:t>
+            </w:r>
+          </w:p>
+        </w:tc>
+      </w:tr>
+      <w:tr>
+        <w:trPr>
+          <w:trHeight w:val="600"/>
+        </w:trPr>
+        <w:tc>
+          <w:tcPr>
+            <w:tcW w:w="3940" w:type="dxa"/>
+            <w:tcBorders>
+              <w:top w:val="nil"/>
+              <w:left w:val="single" w:sz="4" w:space="0" w:color="auto"/>
+              <w:bottom w:val="single" w:sz="4" w:space="0" w:color="auto"/>
+              <w:right w:val="single" w:sz="4" w:space="0" w:color="auto"/>
+            </w:tcBorders>
+            <w:shd w:val="clear" w:color="auto" w:fill="auto"/>
+            <w:vAlign w:val="center"/>
+            <w:hideMark/>
+          </w:tcPr>
+          <w:p>
+            <w:pPr>
+              <w:spacing w:after="0" w:line="240" w:lineRule="auto"/>
+              <w:jc w:val="center"/>
+              <w:rPr>
+                <w:rFonts w:ascii="Calibri" w:eastAsia="Times New Roman" w:hAnsi="Calibri" w:cs="Calibri"/>
+                <w:color w:val="000000"/>
+                <w:kern w:val="0"/>
+                <w:sz w:val="22"/>
+                <w:szCs w:val="22"/>
+                <w:lang w:eastAsia="pt-BR"/>
+                <w14:ligatures w14:val="none"/>
+              </w:rPr>
+            </w:pPr>
+            <w:r>
+              <w:rPr>
+                <w:rFonts w:ascii="Calibri" w:eastAsia="Times New Roman" w:hAnsi="Calibri" w:cs="Calibri"/>
+                <w:color w:val="000000"/>
+                <w:kern w:val="0"/>
+                <w:sz w:val="22"/>
+                <w:szCs w:val="22"/>
+                <w:lang w:eastAsia="pt-BR"/>
+                <w14:ligatures w14:val="none"/>
+              </w:rPr>
+              <w:t>Informar cliente de nova versão e mostrar est</w:t>
+            </w:r>
+            <w:r>
+              <w:rPr>
+                <w:rFonts w:ascii="Calibri" w:eastAsia="Times New Roman" w:hAnsi="Calibri" w:cs="Calibri"/>
+                <w:color w:val="000000"/>
+                <w:kern w:val="0"/>
+                <w:sz w:val="22"/>
+                <w:szCs w:val="22"/>
+                <w:lang w:eastAsia="pt-BR"/>
+                <w14:ligatures w14:val="none"/>
+              </w:rPr>
+              <w:t>e</w:t>
+            </w:r>
+            <w:r>
+              <w:rPr>
+                <w:rFonts w:ascii="Calibri" w:eastAsia="Times New Roman" w:hAnsi="Calibri" w:cs="Calibri"/>
+                <w:color w:val="000000"/>
+                <w:kern w:val="0"/>
+                <w:sz w:val="22"/>
+                <w:szCs w:val="22"/>
+                <w:lang w:eastAsia="pt-BR"/>
+                <w14:ligatures w14:val="none"/>
+              </w:rPr>
+              <w:t xml:space="preserve"> para ele</w:t>
+            </w:r>
+          </w:p>
+        </w:tc>
+        <w:tc>
+          <w:tcPr>
+            <w:tcW w:w="2340" w:type="dxa"/>
+            <w:tcBorders>
+              <w:top w:val="nil"/>
+              <w:left w:val="nil"/>
+              <w:bottom w:val="single" w:sz="4" w:space="0" w:color="auto"/>
+              <w:right w:val="single" w:sz="4" w:space="0" w:color="auto"/>
+            </w:tcBorders>
+            <w:shd w:val="clear" w:color="auto" w:fill="auto"/>
+            <w:vAlign w:val="center"/>
+            <w:hideMark/>
+          </w:tcPr>
+          <w:p>
+            <w:pPr>
+              <w:spacing w:after="0" w:line="240" w:lineRule="auto"/>
+              <w:jc w:val="center"/>
+              <w:rPr>
+                <w:rFonts w:ascii="Calibri" w:eastAsia="Times New Roman" w:hAnsi="Calibri" w:cs="Calibri"/>
+                <w:color w:val="000000"/>
+                <w:kern w:val="0"/>
+                <w:sz w:val="22"/>
+                <w:szCs w:val="22"/>
+                <w:lang w:eastAsia="pt-BR"/>
+                <w14:ligatures w14:val="none"/>
+              </w:rPr>
+            </w:pPr>
+            <w:r>
+              <w:rPr>
+                <w:rFonts w:ascii="Calibri" w:eastAsia="Times New Roman" w:hAnsi="Calibri" w:cs="Calibri"/>
+                <w:color w:val="000000"/>
+                <w:kern w:val="0"/>
+                <w:sz w:val="22"/>
+                <w:szCs w:val="22"/>
+                <w:lang w:eastAsia="pt-BR"/>
+                <w14:ligatures w14:val="none"/>
+              </w:rPr>
+              <w:t>Baixa</w:t>
+            </w:r>
+          </w:p>
+        </w:tc>
+        <w:tc>
+          <w:tcPr>
+            <w:tcW w:w="3480" w:type="dxa"/>
+            <w:tcBorders>
+              <w:top w:val="nil"/>
+              <w:left w:val="nil"/>
+              <w:bottom w:val="single" w:sz="4" w:space="0" w:color="auto"/>
+              <w:right w:val="single" w:sz="4" w:space="0" w:color="auto"/>
+            </w:tcBorders>
+            <w:shd w:val="clear" w:color="auto" w:fill="auto"/>
+            <w:vAlign w:val="center"/>
+            <w:hideMark/>
+          </w:tcPr>
+          <w:p>
+            <w:pPr>
+              <w:spacing w:after="0" w:line="240" w:lineRule="auto"/>
+              <w:jc w:val="center"/>
+              <w:rPr>
+                <w:rFonts w:ascii="Calibri" w:eastAsia="Times New Roman" w:hAnsi="Calibri" w:cs="Calibri"/>
+                <w:color w:val="000000"/>
+                <w:kern w:val="0"/>
+                <w:sz w:val="22"/>
+                <w:szCs w:val="22"/>
+                <w:lang w:eastAsia="pt-BR"/>
+                <w14:ligatures w14:val="none"/>
+              </w:rPr>
+            </w:pPr>
+            <w:r>
+              <w:rPr>
+                <w:rFonts w:ascii="Calibri" w:eastAsia="Times New Roman" w:hAnsi="Calibri" w:cs="Calibri"/>
+                <w:color w:val="000000"/>
+                <w:kern w:val="0"/>
+                <w:sz w:val="22"/>
+                <w:szCs w:val="22"/>
+                <w:lang w:eastAsia="pt-BR"/>
+                <w14:ligatures w14:val="none"/>
+              </w:rPr>
+              <w:t>Entre 3 - 5 semanas</w:t>
+            </w:r>
+          </w:p>
+        </w:tc>
+      </w:tr>
+    </w:tbl>
     <w:p/>
+    <w:p>
+      <w:pPr>
+        <w:pStyle w:val="PargrafodaLista"/>
+        <w:numPr>
+          <w:ilvl w:val="0"/>
+          <w:numId w:val="2"/>
+        </w:numPr>
+        <w:rPr>
+          <w:rFonts w:ascii="Arial" w:hAnsi="Arial" w:cs="Arial"/>
+          <w:b/>
+          <w:bCs/>
+        </w:rPr>
+      </w:pPr>
+      <w:r>
+        <w:rPr>
+          <w:rFonts w:ascii="Arial" w:hAnsi="Arial" w:cs="Arial"/>
+          <w:b/>
+          <w:bCs/>
+        </w:rPr>
+        <w:t>Desenvolvimento e Implementação:</w:t>
+      </w:r>
+    </w:p>
+    <w:p>
+      <w:pPr>
+        <w:ind w:left="708" w:firstLine="708"/>
+        <w:jc w:val="both"/>
+        <w:rPr>
+          <w:rFonts w:ascii="Arial" w:hAnsi="Arial" w:cs="Arial"/>
+        </w:rPr>
+      </w:pPr>
+      <w:r>
+        <w:rPr>
+          <w:rFonts w:ascii="Arial" w:hAnsi="Arial" w:cs="Arial"/>
+        </w:rPr>
+        <w:t>Para a primeira vez, levaríamos uma equipe pequena com o Analista de Requisitos, o Arquiteto de Softwares, o DBA e um programador para implementarmos este sistema na loja do cliente, explicar tudo quanto necessário neste programa, para quem é recomendado que deixe em mãos, um passo a passo inicial e responder as dúvidas, se ele tiver.</w:t>
+      </w:r>
+    </w:p>
+    <w:p>
+      <w:pPr>
+        <w:ind w:left="708" w:firstLine="708"/>
+        <w:jc w:val="both"/>
+        <w:rPr>
+          <w:rFonts w:ascii="Arial" w:hAnsi="Arial" w:cs="Arial"/>
+        </w:rPr>
+      </w:pPr>
+      <w:r>
+        <w:rPr>
+          <w:rFonts w:ascii="Arial" w:hAnsi="Arial" w:cs="Arial"/>
+        </w:rPr>
+        <w:t>As atualizações futuras seriam de acordo com as respostas do cliente ou sugestões, ou seja, seria necessário um contato frequente com o cliente, se assim ele desejar. Uma mudança no código, no banco de dados e etc.</w:t>
+      </w:r>
+    </w:p>
+    <w:p>
+      <w:pPr>
+        <w:ind w:left="708" w:firstLine="708"/>
+        <w:jc w:val="both"/>
+        <w:rPr>
+          <w:rFonts w:ascii="Arial" w:hAnsi="Arial" w:cs="Arial"/>
+        </w:rPr>
+      </w:pPr>
+    </w:p>
+    <w:p>
+      <w:pPr>
+        <w:ind w:left="708" w:firstLine="708"/>
+        <w:jc w:val="both"/>
+        <w:rPr>
+          <w:rFonts w:ascii="Arial" w:hAnsi="Arial" w:cs="Arial"/>
+        </w:rPr>
+      </w:pPr>
+    </w:p>
+    <w:p>
+      <w:pPr>
+        <w:ind w:left="708" w:firstLine="708"/>
+        <w:jc w:val="both"/>
+        <w:rPr>
+          <w:rFonts w:ascii="Arial" w:hAnsi="Arial" w:cs="Arial"/>
+        </w:rPr>
+      </w:pPr>
+      <w:r>
+        <w:rPr>
+          <w:rFonts w:ascii="Arial" w:hAnsi="Arial" w:cs="Arial"/>
+        </w:rPr>
+        <w:lastRenderedPageBreak/>
+        <w:t xml:space="preserve"> </w:t>
+      </w:r>
+    </w:p>
+    <w:p>
+      <w:pPr>
+        <w:pStyle w:val="PargrafodaLista"/>
+        <w:numPr>
+          <w:ilvl w:val="0"/>
+          <w:numId w:val="2"/>
+        </w:numPr>
+        <w:jc w:val="both"/>
+        <w:rPr>
+          <w:rFonts w:ascii="Arial" w:hAnsi="Arial" w:cs="Arial"/>
+          <w:b/>
+          <w:bCs/>
+        </w:rPr>
+      </w:pPr>
+      <w:r>
+        <w:rPr>
+          <w:rFonts w:ascii="Arial" w:hAnsi="Arial" w:cs="Arial"/>
+          <w:b/>
+          <w:bCs/>
+        </w:rPr>
+        <w:t>Testes e Validação:</w:t>
+      </w:r>
+    </w:p>
+    <w:p>
+      <w:pPr>
+        <w:ind w:left="708" w:firstLine="708"/>
+        <w:jc w:val="both"/>
+        <w:rPr>
+          <w:rFonts w:ascii="Arial" w:hAnsi="Arial" w:cs="Arial"/>
+        </w:rPr>
+      </w:pPr>
+      <w:r>
+        <w:rPr>
+          <w:rFonts w:ascii="Arial" w:hAnsi="Arial" w:cs="Arial"/>
+        </w:rPr>
+        <w:t>Os testes em cada fase do ciclo de vida ocorreriam com supervisão (se possível) do Arquiteto de softwares ou o QA responsável pelo projeto, sendo manuseados de forma cautelosa e sem pressa (dependendo do tempo disponível). Por mais que tenha uma parte para isso no Ciclo de Vida, acho interessante o QA ou o Arquiteto acompanhar o projeto como um todo.</w:t>
+      </w:r>
+    </w:p>
+    <w:p>
+      <w:pPr>
+        <w:ind w:left="708" w:firstLine="708"/>
+        <w:jc w:val="both"/>
+        <w:rPr>
+          <w:rFonts w:ascii="Arial" w:hAnsi="Arial" w:cs="Arial"/>
+        </w:rPr>
+      </w:pPr>
+    </w:p>
     <w:sectPr>
       <w:pgSz w:w="11906" w:h="16838"/>
       <w:pgMar w:top="1417" w:right="1701" w:bottom="1417" w:left="1701" w:header="708" w:footer="708" w:gutter="0"/>
@@ -356,6 +2484,195 @@
     </w:sectPr>
   </w:body>
 </w:document>
+</file>
+
+<file path=word/numbering.xml><?xml version="1.0" encoding="utf-8"?>
+<w:numbering xmlns:wpc="http://schemas.microsoft.com/office/word/2010/wordprocessingCanvas" xmlns:cx="http://schemas.microsoft.com/office/drawing/2014/chartex" xmlns:cx1="http://schemas.microsoft.com/office/drawing/2015/9/8/chartex" xmlns:cx2="http://schemas.microsoft.com/office/drawing/2015/10/21/chartex" xmlns:cx3="http://schemas.microsoft.com/office/drawing/2016/5/9/chartex" xmlns:cx4="http://schemas.microsoft.com/office/drawing/2016/5/10/chartex" xmlns:cx5="http://schemas.microsoft.com/office/drawing/2016/5/11/chartex" xmlns:cx6="http://schemas.microsoft.com/office/drawing/2016/5/12/chartex" xmlns:cx7="http://schemas.microsoft.com/office/drawing/2016/5/13/chartex" xmlns:cx8="http://schemas.microsoft.com/office/drawing/2016/5/14/chartex" xmlns:mc="http://schemas.openxmlformats.org/markup-compatibility/2006" xmlns:aink="http://schemas.microsoft.com/office/drawing/2016/ink" xmlns:am3d="http://schemas.microsoft.com/office/drawing/2017/model3d" xmlns:o="urn:schemas-microsoft-com:office:office" xmlns:oel="http://schemas.microsoft.com/office/2019/extlst" xmlns:r="http://schemas.openxmlformats.org/officeDocument/2006/relationships" xmlns:m="http://schemas.openxmlformats.org/officeDocument/2006/math" xmlns:v="urn:schemas-microsoft-com:vml" xmlns:wp14="http://schemas.microsoft.com/office/word/2010/wordprocessingDrawing" xmlns:wp="http://schemas.openxmlformats.org/drawingml/2006/wordprocessingDrawing" xmlns:w10="urn:schemas-microsoft-com:office:word" xmlns:w="http://schemas.openxmlformats.org/wordprocessingml/2006/main" xmlns:w14="http://schemas.microsoft.com/office/word/2010/wordml" xmlns:w15="http://schemas.microsoft.com/office/word/2012/wordml" xmlns:w16cex="http://schemas.microsoft.com/office/word/2018/wordml/cex" xmlns:w16cid="http://schemas.microsoft.com/office/word/2016/wordml/cid" xmlns:w16="http://schemas.microsoft.com/office/word/2018/wordml" xmlns:w16sdtdh="http://schemas.microsoft.com/office/word/2020/wordml/sdtdatahash" xmlns:w16se="http://schemas.microsoft.com/office/word/2015/wordml/symex" xmlns:wpg="http://schemas.microsoft.com/office/word/2010/wordprocessingGroup" xmlns:wpi="http://schemas.microsoft.com/office/word/2010/wordprocessingInk" xmlns:wne="http://schemas.microsoft.com/office/word/2006/wordml" xmlns:wps="http://schemas.microsoft.com/office/word/2010/wordprocessingShape" mc:Ignorable="w14 w15 w16se w16cid w16 w16cex w16sdtdh wp14">
+  <w:abstractNum w:abstractNumId="0" w15:restartNumberingAfterBreak="0">
+    <w:nsid w:val="311F3481"/>
+    <w:multiLevelType w:val="hybridMultilevel"/>
+    <w:tmpl w:val="C818C80E"/>
+    <w:lvl w:ilvl="0" w:tplc="0416000F">
+      <w:start w:val="1"/>
+      <w:numFmt w:val="decimal"/>
+      <w:lvlText w:val="%1."/>
+      <w:lvlJc w:val="left"/>
+      <w:pPr>
+        <w:ind w:left="720" w:hanging="360"/>
+      </w:pPr>
+      <w:rPr>
+        <w:rFonts w:hint="default"/>
+      </w:rPr>
+    </w:lvl>
+    <w:lvl w:ilvl="1" w:tplc="04160019" w:tentative="1">
+      <w:start w:val="1"/>
+      <w:numFmt w:val="lowerLetter"/>
+      <w:lvlText w:val="%2."/>
+      <w:lvlJc w:val="left"/>
+      <w:pPr>
+        <w:ind w:left="1440" w:hanging="360"/>
+      </w:pPr>
+    </w:lvl>
+    <w:lvl w:ilvl="2" w:tplc="0416001B" w:tentative="1">
+      <w:start w:val="1"/>
+      <w:numFmt w:val="lowerRoman"/>
+      <w:lvlText w:val="%3."/>
+      <w:lvlJc w:val="right"/>
+      <w:pPr>
+        <w:ind w:left="2160" w:hanging="180"/>
+      </w:pPr>
+    </w:lvl>
+    <w:lvl w:ilvl="3" w:tplc="0416000F" w:tentative="1">
+      <w:start w:val="1"/>
+      <w:numFmt w:val="decimal"/>
+      <w:lvlText w:val="%4."/>
+      <w:lvlJc w:val="left"/>
+      <w:pPr>
+        <w:ind w:left="2880" w:hanging="360"/>
+      </w:pPr>
+    </w:lvl>
+    <w:lvl w:ilvl="4" w:tplc="04160019" w:tentative="1">
+      <w:start w:val="1"/>
+      <w:numFmt w:val="lowerLetter"/>
+      <w:lvlText w:val="%5."/>
+      <w:lvlJc w:val="left"/>
+      <w:pPr>
+        <w:ind w:left="3600" w:hanging="360"/>
+      </w:pPr>
+    </w:lvl>
+    <w:lvl w:ilvl="5" w:tplc="0416001B" w:tentative="1">
+      <w:start w:val="1"/>
+      <w:numFmt w:val="lowerRoman"/>
+      <w:lvlText w:val="%6."/>
+      <w:lvlJc w:val="right"/>
+      <w:pPr>
+        <w:ind w:left="4320" w:hanging="180"/>
+      </w:pPr>
+    </w:lvl>
+    <w:lvl w:ilvl="6" w:tplc="0416000F" w:tentative="1">
+      <w:start w:val="1"/>
+      <w:numFmt w:val="decimal"/>
+      <w:lvlText w:val="%7."/>
+      <w:lvlJc w:val="left"/>
+      <w:pPr>
+        <w:ind w:left="5040" w:hanging="360"/>
+      </w:pPr>
+    </w:lvl>
+    <w:lvl w:ilvl="7" w:tplc="04160019" w:tentative="1">
+      <w:start w:val="1"/>
+      <w:numFmt w:val="lowerLetter"/>
+      <w:lvlText w:val="%8."/>
+      <w:lvlJc w:val="left"/>
+      <w:pPr>
+        <w:ind w:left="5760" w:hanging="360"/>
+      </w:pPr>
+    </w:lvl>
+    <w:lvl w:ilvl="8" w:tplc="0416001B" w:tentative="1">
+      <w:start w:val="1"/>
+      <w:numFmt w:val="lowerRoman"/>
+      <w:lvlText w:val="%9."/>
+      <w:lvlJc w:val="right"/>
+      <w:pPr>
+        <w:ind w:left="6480" w:hanging="180"/>
+      </w:pPr>
+    </w:lvl>
+  </w:abstractNum>
+  <w:abstractNum w:abstractNumId="1" w15:restartNumberingAfterBreak="0">
+    <w:nsid w:val="77647836"/>
+    <w:multiLevelType w:val="hybridMultilevel"/>
+    <w:tmpl w:val="A90CD512"/>
+    <w:lvl w:ilvl="0" w:tplc="0416000F">
+      <w:start w:val="1"/>
+      <w:numFmt w:val="decimal"/>
+      <w:lvlText w:val="%1."/>
+      <w:lvlJc w:val="left"/>
+      <w:pPr>
+        <w:ind w:left="720" w:hanging="360"/>
+      </w:pPr>
+      <w:rPr>
+        <w:rFonts w:hint="default"/>
+      </w:rPr>
+    </w:lvl>
+    <w:lvl w:ilvl="1" w:tplc="04160019" w:tentative="1">
+      <w:start w:val="1"/>
+      <w:numFmt w:val="lowerLetter"/>
+      <w:lvlText w:val="%2."/>
+      <w:lvlJc w:val="left"/>
+      <w:pPr>
+        <w:ind w:left="1440" w:hanging="360"/>
+      </w:pPr>
+    </w:lvl>
+    <w:lvl w:ilvl="2" w:tplc="0416001B" w:tentative="1">
+      <w:start w:val="1"/>
+      <w:numFmt w:val="lowerRoman"/>
+      <w:lvlText w:val="%3."/>
+      <w:lvlJc w:val="right"/>
+      <w:pPr>
+        <w:ind w:left="2160" w:hanging="180"/>
+      </w:pPr>
+    </w:lvl>
+    <w:lvl w:ilvl="3" w:tplc="0416000F" w:tentative="1">
+      <w:start w:val="1"/>
+      <w:numFmt w:val="decimal"/>
+      <w:lvlText w:val="%4."/>
+      <w:lvlJc w:val="left"/>
+      <w:pPr>
+        <w:ind w:left="2880" w:hanging="360"/>
+      </w:pPr>
+    </w:lvl>
+    <w:lvl w:ilvl="4" w:tplc="04160019" w:tentative="1">
+      <w:start w:val="1"/>
+      <w:numFmt w:val="lowerLetter"/>
+      <w:lvlText w:val="%5."/>
+      <w:lvlJc w:val="left"/>
+      <w:pPr>
+        <w:ind w:left="3600" w:hanging="360"/>
+      </w:pPr>
+    </w:lvl>
+    <w:lvl w:ilvl="5" w:tplc="0416001B" w:tentative="1">
+      <w:start w:val="1"/>
+      <w:numFmt w:val="lowerRoman"/>
+      <w:lvlText w:val="%6."/>
+      <w:lvlJc w:val="right"/>
+      <w:pPr>
+        <w:ind w:left="4320" w:hanging="180"/>
+      </w:pPr>
+    </w:lvl>
+    <w:lvl w:ilvl="6" w:tplc="0416000F" w:tentative="1">
+      <w:start w:val="1"/>
+      <w:numFmt w:val="decimal"/>
+      <w:lvlText w:val="%7."/>
+      <w:lvlJc w:val="left"/>
+      <w:pPr>
+        <w:ind w:left="5040" w:hanging="360"/>
+      </w:pPr>
+    </w:lvl>
+    <w:lvl w:ilvl="7" w:tplc="04160019" w:tentative="1">
+      <w:start w:val="1"/>
+      <w:numFmt w:val="lowerLetter"/>
+      <w:lvlText w:val="%8."/>
+      <w:lvlJc w:val="left"/>
+      <w:pPr>
+        <w:ind w:left="5760" w:hanging="360"/>
+      </w:pPr>
+    </w:lvl>
+    <w:lvl w:ilvl="8" w:tplc="0416001B" w:tentative="1">
+      <w:start w:val="1"/>
+      <w:numFmt w:val="lowerRoman"/>
+      <w:lvlText w:val="%9."/>
+      <w:lvlJc w:val="right"/>
+      <w:pPr>
+        <w:ind w:left="6480" w:hanging="180"/>
+      </w:pPr>
+    </w:lvl>
+  </w:abstractNum>
+  <w:num w:numId="1" w16cid:durableId="695928136">
+    <w:abstractNumId w:val="1"/>
+  </w:num>
+  <w:num w:numId="2" w16cid:durableId="1675188912">
+    <w:abstractNumId w:val="0"/>
+  </w:num>
+</w:numbering>
 </file>
 
 <file path=word/styles.xml><?xml version="1.0" encoding="utf-8"?>

</xml_diff>

<commit_message>
Pequena alteração sobre os testes
</commit_message>
<xml_diff>
--- a/Modelagem de Sistema - SENAI/Trabalho Pratico - Ciclo de vida.docx
+++ b/Modelagem de Sistema - SENAI/Trabalho Pratico - Ciclo de vida.docx
@@ -2464,7 +2464,37 @@
         <w:rPr>
           <w:rFonts w:ascii="Arial" w:hAnsi="Arial" w:cs="Arial"/>
         </w:rPr>
-        <w:t>Os testes em cada fase do ciclo de vida ocorreriam com supervisão (se possível) do Arquiteto de softwares ou o QA responsável pelo projeto, sendo manuseados de forma cautelosa e sem pressa (dependendo do tempo disponível). Por mais que tenha uma parte para isso no Ciclo de Vida, acho interessante o QA ou o Arquiteto acompanhar o projeto como um todo.</w:t>
+        <w:t>Os testes em cada fase do ciclo de vida ocorreriam com supervisão (se possível) do Arquiteto de softwares ou o QA responsável pelo projeto, sendo manuseados de forma cautelosa</w:t>
+      </w:r>
+      <w:r>
+        <w:rPr>
+          <w:rFonts w:ascii="Arial" w:hAnsi="Arial" w:cs="Arial"/>
+        </w:rPr>
+        <w:t>,</w:t>
+      </w:r>
+      <w:r>
+        <w:rPr>
+          <w:rFonts w:ascii="Arial" w:hAnsi="Arial" w:cs="Arial"/>
+        </w:rPr>
+        <w:t xml:space="preserve"> sem pressa (dependendo do tempo disponível)</w:t>
+      </w:r>
+      <w:r>
+        <w:rPr>
+          <w:rFonts w:ascii="Arial" w:hAnsi="Arial" w:cs="Arial"/>
+        </w:rPr>
+        <w:t xml:space="preserve"> e testando todas as possibilidades de entrada de dados.</w:t>
+      </w:r>
+      <w:r>
+        <w:rPr>
+          <w:rFonts w:ascii="Arial" w:hAnsi="Arial" w:cs="Arial"/>
+        </w:rPr>
+        <w:t xml:space="preserve"> Por mais que tenha uma parte para isso no Ciclo de Vida, acho interessante o QA ou o Arquiteto acompanhar o projeto como um todo</w:t>
+      </w:r>
+      <w:r>
+        <w:rPr>
+          <w:rFonts w:ascii="Arial" w:hAnsi="Arial" w:cs="Arial"/>
+        </w:rPr>
+        <w:t>, dando um passo de cada vez.</w:t>
       </w:r>
     </w:p>
     <w:p>

</xml_diff>